<commit_message>
Es fehlt noch die Info zum Git Repo für den Themenspeicher.
</commit_message>
<xml_diff>
--- a/docs-ext/Blog Post_DE.docx
+++ b/docs-ext/Blog Post_DE.docx
@@ -289,31 +289,41 @@
         <w:t xml:space="preserve">Projektarbeit zusammen und ergänzen es durch zusätzliches </w:t>
       </w:r>
       <w:proofErr w:type="spellStart"/>
+      <w:r>
+        <w:rPr>
+          <w:lang w:val="de-DE"/>
+        </w:rPr>
+        <w:t>Expert:innenwissen</w:t>
+      </w:r>
+      <w:proofErr w:type="spellEnd"/>
+      <w:r>
+        <w:rPr>
+          <w:lang w:val="de-DE"/>
+        </w:rPr>
+        <w:t xml:space="preserve">, Recherchen und Austausch. Sie erarbeiten zusammen </w:t>
+      </w:r>
       <w:proofErr w:type="gramStart"/>
       <w:r>
         <w:rPr>
           <w:lang w:val="de-DE"/>
         </w:rPr>
-        <w:t>Expert:innenwissen</w:t>
+        <w:t xml:space="preserve">mit anderen </w:t>
+      </w:r>
+      <w:proofErr w:type="spellStart"/>
+      <w:r>
+        <w:rPr>
+          <w:lang w:val="de-DE"/>
+        </w:rPr>
+        <w:t>Bewerber</w:t>
+      </w:r>
+      <w:proofErr w:type="gramEnd"/>
+      <w:r>
+        <w:rPr>
+          <w:lang w:val="de-DE"/>
+        </w:rPr>
+        <w:t>:innen</w:t>
       </w:r>
       <w:proofErr w:type="spellEnd"/>
-      <w:proofErr w:type="gramEnd"/>
-      <w:r>
-        <w:rPr>
-          <w:lang w:val="de-DE"/>
-        </w:rPr>
-        <w:t xml:space="preserve">, Recherchen und Austausch. Sie erarbeiten zusammen mit anderen </w:t>
-      </w:r>
-      <w:proofErr w:type="spellStart"/>
-      <w:proofErr w:type="gramStart"/>
-      <w:r>
-        <w:rPr>
-          <w:lang w:val="de-DE"/>
-        </w:rPr>
-        <w:t>Bewerber:innen</w:t>
-      </w:r>
-      <w:proofErr w:type="spellEnd"/>
-      <w:proofErr w:type="gramEnd"/>
       <w:r>
         <w:rPr>
           <w:lang w:val="de-DE"/>
@@ -921,7 +931,120 @@
           <w:szCs w:val="21"/>
           <w:lang w:val="de-DE" w:eastAsia="ja-JP"/>
         </w:rPr>
-        <w:t>Auf der iSAQB-Webseite wählen Sie ein Thema aus dem Themenspeicher aus und melden Ihr Interesse dafür an. Ist kein passendes Thema dabei, können Sie Ihr eigenes Thema einreichen.</w:t>
+        <w:t>Solange die</w:t>
+      </w:r>
+      <w:r>
+        <w:rPr>
+          <w:rFonts w:eastAsia="Times New Roman"/>
+          <w:kern w:val="0"/>
+          <w:szCs w:val="21"/>
+          <w:lang w:val="de-DE" w:eastAsia="ja-JP"/>
+        </w:rPr>
+        <w:t xml:space="preserve"> iSAQB-Webseite </w:t>
+      </w:r>
+      <w:r>
+        <w:rPr>
+          <w:rFonts w:eastAsia="Times New Roman"/>
+          <w:kern w:val="0"/>
+          <w:szCs w:val="21"/>
+          <w:lang w:val="de-DE" w:eastAsia="ja-JP"/>
+        </w:rPr>
+        <w:t xml:space="preserve">noch im Aufbau ist, können Sie den Themenspeicher mit den möglichen Themen für den CPSA-E unter der E-Mail </w:t>
+      </w:r>
+      <w:hyperlink r:id="rId10" w:history="1">
+        <w:r>
+          <w:rPr>
+            <w:rStyle w:val="Hyperlink"/>
+            <w:rFonts w:eastAsia="Times New Roman"/>
+            <w:kern w:val="0"/>
+            <w:szCs w:val="21"/>
+            <w:lang w:val="de-DE" w:eastAsia="ja-JP"/>
+          </w:rPr>
+          <w:t>expert@isaqb.org</w:t>
+        </w:r>
+      </w:hyperlink>
+      <w:r>
+        <w:rPr>
+          <w:rFonts w:eastAsia="Times New Roman"/>
+          <w:kern w:val="0"/>
+          <w:szCs w:val="21"/>
+          <w:lang w:val="de-DE" w:eastAsia="ja-JP"/>
+        </w:rPr>
+        <w:t xml:space="preserve"> anfordern. W</w:t>
+      </w:r>
+      <w:r>
+        <w:rPr>
+          <w:rFonts w:eastAsia="Times New Roman"/>
+          <w:kern w:val="0"/>
+          <w:szCs w:val="21"/>
+          <w:lang w:val="de-DE" w:eastAsia="ja-JP"/>
+        </w:rPr>
+        <w:t>ählen Sie ein Thema aus dem Themenspeicher aus und melden</w:t>
+      </w:r>
+      <w:r>
+        <w:rPr>
+          <w:rFonts w:eastAsia="Times New Roman"/>
+          <w:kern w:val="0"/>
+          <w:szCs w:val="21"/>
+          <w:lang w:val="de-DE" w:eastAsia="ja-JP"/>
+        </w:rPr>
+        <w:t xml:space="preserve"> Sie</w:t>
+      </w:r>
+      <w:r>
+        <w:rPr>
+          <w:rFonts w:eastAsia="Times New Roman"/>
+          <w:kern w:val="0"/>
+          <w:szCs w:val="21"/>
+          <w:lang w:val="de-DE" w:eastAsia="ja-JP"/>
+        </w:rPr>
+        <w:t xml:space="preserve"> Ihr Interesse </w:t>
+      </w:r>
+      <w:r>
+        <w:rPr>
+          <w:rFonts w:eastAsia="Times New Roman"/>
+          <w:kern w:val="0"/>
+          <w:szCs w:val="21"/>
+          <w:lang w:val="de-DE" w:eastAsia="ja-JP"/>
+        </w:rPr>
+        <w:t xml:space="preserve">unter </w:t>
+      </w:r>
+      <w:proofErr w:type="gramStart"/>
+      <w:r>
+        <w:rPr>
+          <w:rFonts w:eastAsia="Times New Roman"/>
+          <w:kern w:val="0"/>
+          <w:szCs w:val="21"/>
+          <w:lang w:val="de-DE" w:eastAsia="ja-JP"/>
+        </w:rPr>
+        <w:t>selbiger</w:t>
+      </w:r>
+      <w:proofErr w:type="gramEnd"/>
+      <w:r>
+        <w:rPr>
+          <w:rFonts w:eastAsia="Times New Roman"/>
+          <w:kern w:val="0"/>
+          <w:szCs w:val="21"/>
+          <w:lang w:val="de-DE" w:eastAsia="ja-JP"/>
+        </w:rPr>
+        <w:t xml:space="preserve"> E-Mail </w:t>
+      </w:r>
+      <w:r>
+        <w:rPr>
+          <w:rFonts w:eastAsia="Times New Roman"/>
+          <w:kern w:val="0"/>
+          <w:szCs w:val="21"/>
+          <w:lang w:val="de-DE" w:eastAsia="ja-JP"/>
+        </w:rPr>
+        <w:t>dafür an. Ist kein passendes Thema dabei, können Sie Ihr eigenes Thema einreichen.</w:t>
+      </w:r>
+      <w:r>
+        <w:rPr>
+          <w:rFonts w:eastAsia="Times New Roman"/>
+          <w:kern w:val="0"/>
+          <w:szCs w:val="21"/>
+          <w:lang w:val="de-DE" w:eastAsia="ja-JP"/>
+        </w:rPr>
+        <w:t xml:space="preserve"> Auch das geschieht unter der gleichen E-Mail.</w:t>
       </w:r>
     </w:p>
     <w:p>
@@ -996,7 +1119,7 @@
                     <pic:cNvPicPr/>
                   </pic:nvPicPr>
                   <pic:blipFill>
-                    <a:blip r:embed="rId10">
+                    <a:blip r:embed="rId11">
                       <a:extLst>
                         <a:ext uri="{28A0092B-C50C-407E-A947-70E740481C1C}">
                           <a14:useLocalDpi xmlns:a14="http://schemas.microsoft.com/office/drawing/2010/main" val="0"/>
@@ -1049,9 +1172,8 @@
           <w:szCs w:val="21"/>
           <w:lang w:val="de-DE" w:eastAsia="ja-JP"/>
         </w:rPr>
-        <w:t xml:space="preserve"> (4-7 Personen pro Themenarbeitsgruppe) für Ihr gewünschtes Thema gemeldet haben, kann es losgehen. Sie nehmen Kontakt zu den anderen </w:t>
-      </w:r>
-      <w:proofErr w:type="spellStart"/>
+        <w:t xml:space="preserve"> (4-7 Personen pro Themenarbeitsgruppe) für Ihr gewünschtes Thema gemeldet haben, kann es losgehen. Sie nehmen Kontakt </w:t>
+      </w:r>
       <w:proofErr w:type="gramStart"/>
       <w:r>
         <w:rPr>
@@ -1060,10 +1182,9 @@
           <w:szCs w:val="21"/>
           <w:lang w:val="de-DE" w:eastAsia="ja-JP"/>
         </w:rPr>
-        <w:t>Bewerber:innen</w:t>
-      </w:r>
-      <w:proofErr w:type="spellEnd"/>
-      <w:proofErr w:type="gramEnd"/>
+        <w:t xml:space="preserve">zu den anderen </w:t>
+      </w:r>
+      <w:proofErr w:type="spellStart"/>
       <w:r>
         <w:rPr>
           <w:rFonts w:eastAsia="Times New Roman"/>
@@ -1071,7 +1192,45 @@
           <w:szCs w:val="21"/>
           <w:lang w:val="de-DE" w:eastAsia="ja-JP"/>
         </w:rPr>
-        <w:t xml:space="preserve"> auf. Als Themenarbeitsgruppe suchen Sie sich über die iSAQB-Webseite einen Schulungsanbieter aus. Er wird Sie bei den nächsten Schritten begleiten</w:t>
+        <w:t>Bewerber</w:t>
+      </w:r>
+      <w:proofErr w:type="gramEnd"/>
+      <w:r>
+        <w:rPr>
+          <w:rFonts w:eastAsia="Times New Roman"/>
+          <w:kern w:val="0"/>
+          <w:szCs w:val="21"/>
+          <w:lang w:val="de-DE" w:eastAsia="ja-JP"/>
+        </w:rPr>
+        <w:t>:innen</w:t>
+      </w:r>
+      <w:proofErr w:type="spellEnd"/>
+      <w:r>
+        <w:rPr>
+          <w:rFonts w:eastAsia="Times New Roman"/>
+          <w:kern w:val="0"/>
+          <w:szCs w:val="21"/>
+          <w:lang w:val="de-DE" w:eastAsia="ja-JP"/>
+        </w:rPr>
+        <w:t xml:space="preserve"> auf. Als Themenarbeitsgruppe suchen Sie sich einen Schulungsanbieter aus. </w:t>
+      </w:r>
+      <w:r>
+        <w:rPr>
+          <w:rFonts w:eastAsia="Times New Roman"/>
+          <w:kern w:val="0"/>
+          <w:szCs w:val="21"/>
+          <w:lang w:val="de-DE" w:eastAsia="ja-JP"/>
+        </w:rPr>
+        <w:t>Der Schulungsanbieter</w:t>
+      </w:r>
+      <w:r>
+        <w:rPr>
+          <w:rFonts w:eastAsia="Times New Roman"/>
+          <w:kern w:val="0"/>
+          <w:szCs w:val="21"/>
+          <w:lang w:val="de-DE" w:eastAsia="ja-JP"/>
+        </w:rPr>
+        <w:t xml:space="preserve"> wird Sie bei den nächsten Schritten begleiten</w:t>
       </w:r>
       <w:r>
         <w:rPr>
@@ -1082,6 +1241,25 @@
           <w:lang w:val="de-DE" w:eastAsia="ja-JP"/>
         </w:rPr>
         <w:t>.</w:t>
+      </w:r>
+      <w:r>
+        <w:rPr>
+          <w:rFonts w:ascii="Times New Roman" w:eastAsia="Times New Roman" w:hAnsi="Times New Roman" w:cs="Times New Roman"/>
+          <w:kern w:val="0"/>
+          <w:sz w:val="24"/>
+          <w:szCs w:val="24"/>
+          <w:lang w:val="de-DE" w:eastAsia="ja-JP"/>
+        </w:rPr>
+        <w:t xml:space="preserve"> </w:t>
+      </w:r>
+      <w:r>
+        <w:rPr>
+          <w:rFonts w:eastAsia="Times New Roman"/>
+          <w:kern w:val="0"/>
+          <w:szCs w:val="21"/>
+          <w:lang w:val="de-DE" w:eastAsia="ja-JP"/>
+        </w:rPr>
+        <w:t xml:space="preserve">Die Liste der Schulungsanbieter wird Ihnen per E-Mail zugeschickt. </w:t>
       </w:r>
     </w:p>
     <w:p>
@@ -1150,7 +1328,7 @@
                     <pic:cNvPicPr/>
                   </pic:nvPicPr>
                   <pic:blipFill>
-                    <a:blip r:embed="rId11">
+                    <a:blip r:embed="rId12">
                       <a:extLst>
                         <a:ext uri="{28A0092B-C50C-407E-A947-70E740481C1C}">
                           <a14:useLocalDpi xmlns:a14="http://schemas.microsoft.com/office/drawing/2010/main" val="0"/>
@@ -1261,7 +1439,25 @@
           <w:szCs w:val="21"/>
           <w:lang w:val="de-DE" w:eastAsia="ja-JP"/>
         </w:rPr>
-        <w:t>beitsgruppe als inhaltlicher, aber vor allem als organisatorischer Coach bis zur Zertifizierung begleiten und unterstützen.</w:t>
+        <w:t xml:space="preserve">beitsgruppe als inhaltlicher, </w:t>
+      </w:r>
+      <w:r>
+        <w:rPr>
+          <w:rFonts w:eastAsia="Times New Roman"/>
+          <w:kern w:val="0"/>
+          <w:szCs w:val="21"/>
+          <w:lang w:val="de-DE" w:eastAsia="ja-JP"/>
+        </w:rPr>
+        <w:t xml:space="preserve">und </w:t>
+      </w:r>
+      <w:r>
+        <w:rPr>
+          <w:rFonts w:eastAsia="Times New Roman"/>
+          <w:kern w:val="0"/>
+          <w:szCs w:val="21"/>
+          <w:lang w:val="de-DE" w:eastAsia="ja-JP"/>
+        </w:rPr>
+        <w:t>als organisatorischer Coach bis zur Zertifizierung begleiten und unterstützen.</w:t>
       </w:r>
     </w:p>
     <w:p>
@@ -1283,6 +1479,7 @@
       </w:pPr>
       <w:bookmarkStart w:id="7" w:name="_Toc147664215"/>
       <w:r>
+        <w:lastRenderedPageBreak/>
         <w:t>4. Roadmap erstellen</w:t>
       </w:r>
       <w:bookmarkEnd w:id="7"/>
@@ -1333,7 +1530,7 @@
                     <pic:cNvPicPr/>
                   </pic:nvPicPr>
                   <pic:blipFill>
-                    <a:blip r:embed="rId12">
+                    <a:blip r:embed="rId13">
                       <a:extLst>
                         <a:ext uri="{28A0092B-C50C-407E-A947-70E740481C1C}">
                           <a14:useLocalDpi xmlns:a14="http://schemas.microsoft.com/office/drawing/2010/main" val="0"/>
@@ -1362,11 +1559,12 @@
       <w:r>
         <w:rPr>
           <w:rFonts w:eastAsia="Times New Roman"/>
+          <w:noProof/>
           <w:kern w:val="0"/>
           <w:szCs w:val="21"/>
           <w:lang w:val="de-DE" w:eastAsia="ja-JP"/>
         </w:rPr>
-        <w:t xml:space="preserve">Alle Mitglieder der Themenarbeitsgruppe erstellen eine Roadmap und stecken damit den Inhalt und den Zeitplan für ihre Arbeit ab. Der Arbeitsaufwand für jede einzelne Person wird etwa 15 bis 30 Arbeitstage in einem Zeitraum von 3 bis 9 Monaten betragen. Sie definieren das Ergebnis der Themenarbeitsgruppe. Ein Artikel und mindestens ein frei wählbares zusätzliches Ergebnis (z. B. Beispielcode, Leitfaden, …) sind Pflicht. Das iSAQB empfiehlt, auch Veröffentlichungen auf </w:t>
+        <w:t>Die</w:t>
       </w:r>
       <w:r>
         <w:rPr>
@@ -1375,10 +1573,8 @@
           <w:szCs w:val="21"/>
           <w:lang w:val="de-DE" w:eastAsia="ja-JP"/>
         </w:rPr>
-        <w:lastRenderedPageBreak/>
-        <w:t xml:space="preserve">Konferenzen oder in Fachmagazinen einzuplanen. </w:t>
-      </w:r>
-      <w:proofErr w:type="spellStart"/>
+        <w:t xml:space="preserve"> Themenarbeitsgruppe erstell</w:t>
+      </w:r>
       <w:r>
         <w:rPr>
           <w:rFonts w:eastAsia="Times New Roman"/>
@@ -1386,9 +1582,8 @@
           <w:szCs w:val="21"/>
           <w:lang w:val="de-DE" w:eastAsia="ja-JP"/>
         </w:rPr>
-        <w:t>Ihr:e</w:t>
-      </w:r>
-      <w:proofErr w:type="spellEnd"/>
+        <w:t>t</w:t>
+      </w:r>
       <w:r>
         <w:rPr>
           <w:rFonts w:eastAsia="Times New Roman"/>
@@ -1396,9 +1591,8 @@
           <w:szCs w:val="21"/>
           <w:lang w:val="de-DE" w:eastAsia="ja-JP"/>
         </w:rPr>
-        <w:t xml:space="preserve"> </w:t>
-      </w:r>
-      <w:proofErr w:type="spellStart"/>
+        <w:t xml:space="preserve"> eine Roadmap und steck</w:t>
+      </w:r>
       <w:r>
         <w:rPr>
           <w:rFonts w:eastAsia="Times New Roman"/>
@@ -1406,9 +1600,8 @@
           <w:szCs w:val="21"/>
           <w:lang w:val="de-DE" w:eastAsia="ja-JP"/>
         </w:rPr>
-        <w:t>Themenmoderator:in</w:t>
-      </w:r>
-      <w:proofErr w:type="spellEnd"/>
+        <w:t>t</w:t>
+      </w:r>
       <w:r>
         <w:rPr>
           <w:rFonts w:eastAsia="Times New Roman"/>
@@ -1416,7 +1609,65 @@
           <w:szCs w:val="21"/>
           <w:lang w:val="de-DE" w:eastAsia="ja-JP"/>
         </w:rPr>
-        <w:t xml:space="preserve"> prüft die Roadmap und gibt der Themenarbeitsgruppe Rückmeldung.</w:t>
+        <w:t xml:space="preserve"> damit den Inhalt und den Zeitplan für ihre Arbeit ab. Der Arbeitsaufwand für jede einzelne Person wird etwa 15 bis 30 Arbeitstage in einem Zeitraum von 3 bis 9 Monaten betragen. Sie definieren das Ergebnis der Themenarbeitsgruppe. Ein Artikel und mindestens ein frei wählbares zusätzliches Ergebnis (z. B. Beispielcode, Leitfaden, …) sind Pflicht. Das iSAQB empfiehlt, auch Veröffentlichungen auf Konferenzen oder in Fachmagazinen einzuplanen. </w:t>
+      </w:r>
+      <w:proofErr w:type="spellStart"/>
+      <w:r>
+        <w:rPr>
+          <w:rFonts w:eastAsia="Times New Roman"/>
+          <w:kern w:val="0"/>
+          <w:szCs w:val="21"/>
+          <w:lang w:val="de-DE" w:eastAsia="ja-JP"/>
+        </w:rPr>
+        <w:t>Ihr:e</w:t>
+      </w:r>
+      <w:proofErr w:type="spellEnd"/>
+      <w:r>
+        <w:rPr>
+          <w:rFonts w:eastAsia="Times New Roman"/>
+          <w:kern w:val="0"/>
+          <w:szCs w:val="21"/>
+          <w:lang w:val="de-DE" w:eastAsia="ja-JP"/>
+        </w:rPr>
+        <w:t xml:space="preserve"> </w:t>
+      </w:r>
+      <w:proofErr w:type="spellStart"/>
+      <w:r>
+        <w:rPr>
+          <w:rFonts w:eastAsia="Times New Roman"/>
+          <w:kern w:val="0"/>
+          <w:szCs w:val="21"/>
+          <w:lang w:val="de-DE" w:eastAsia="ja-JP"/>
+        </w:rPr>
+        <w:t>Themenmoderator:in</w:t>
+      </w:r>
+      <w:proofErr w:type="spellEnd"/>
+      <w:r>
+        <w:rPr>
+          <w:rFonts w:eastAsia="Times New Roman"/>
+          <w:kern w:val="0"/>
+          <w:szCs w:val="21"/>
+          <w:lang w:val="de-DE" w:eastAsia="ja-JP"/>
+        </w:rPr>
+        <w:t xml:space="preserve"> prüft die Roadmap und gibt der Themenarbeitsgruppe Rückmeldung</w:t>
+      </w:r>
+      <w:r>
+        <w:rPr>
+          <w:rFonts w:eastAsia="Times New Roman"/>
+          <w:kern w:val="0"/>
+          <w:szCs w:val="21"/>
+          <w:lang w:val="de-DE" w:eastAsia="ja-JP"/>
+        </w:rPr>
+        <w:t xml:space="preserve"> für nächste Schritte</w:t>
+      </w:r>
+      <w:r>
+        <w:rPr>
+          <w:rFonts w:eastAsia="Times New Roman"/>
+          <w:kern w:val="0"/>
+          <w:szCs w:val="21"/>
+          <w:lang w:val="de-DE" w:eastAsia="ja-JP"/>
+        </w:rPr>
+        <w:t>.</w:t>
       </w:r>
     </w:p>
     <w:p>
@@ -1480,7 +1731,7 @@
                     <pic:cNvPicPr/>
                   </pic:nvPicPr>
                   <pic:blipFill>
-                    <a:blip r:embed="rId13">
+                    <a:blip r:embed="rId14">
                       <a:extLst>
                         <a:ext uri="{28A0092B-C50C-407E-A947-70E740481C1C}">
                           <a14:useLocalDpi xmlns:a14="http://schemas.microsoft.com/office/drawing/2010/main" val="0"/>
@@ -1645,7 +1896,7 @@
                     <pic:cNvPicPr/>
                   </pic:nvPicPr>
                   <pic:blipFill>
-                    <a:blip r:embed="rId14">
+                    <a:blip r:embed="rId15">
                       <a:extLst>
                         <a:ext uri="{28A0092B-C50C-407E-A947-70E740481C1C}">
                           <a14:useLocalDpi xmlns:a14="http://schemas.microsoft.com/office/drawing/2010/main" val="0"/>
@@ -1814,7 +2065,7 @@
                     <pic:cNvPicPr/>
                   </pic:nvPicPr>
                   <pic:blipFill>
-                    <a:blip r:embed="rId15">
+                    <a:blip r:embed="rId16">
                       <a:extLst>
                         <a:ext uri="{28A0092B-C50C-407E-A947-70E740481C1C}">
                           <a14:useLocalDpi xmlns:a14="http://schemas.microsoft.com/office/drawing/2010/main" val="0"/>
@@ -1959,7 +2210,7 @@
         </w:rPr>
         <w:t xml:space="preserve">Bewerbung an </w:t>
       </w:r>
-      <w:hyperlink r:id="rId16" w:history="1">
+      <w:hyperlink r:id="rId17" w:history="1">
         <w:r>
           <w:rPr>
             <w:rStyle w:val="Hyperlink"/>
@@ -1972,259 +2223,8 @@
         <w:rPr>
           <w:lang w:val="de-DE"/>
         </w:rPr>
-        <w:t>. Beschreibung der Bewerbungsstruktur.</w:t>
-      </w:r>
-    </w:p>
-    <w:p>
-      <w:pPr>
-        <w:pStyle w:val="berschrift1"/>
-      </w:pPr>
-    </w:p>
-    <w:p>
-      <w:pPr>
-        <w:pStyle w:val="berschrift1"/>
-      </w:pPr>
-      <w:r>
-        <w:t>Thema einreichen</w:t>
-      </w:r>
-      <w:bookmarkEnd w:id="11"/>
-    </w:p>
-    <w:p>
-      <w:pPr>
-        <w:spacing w:line="240" w:lineRule="auto"/>
-        <w:jc w:val="left"/>
-        <w:rPr>
-          <w:lang w:val="de-DE"/>
-        </w:rPr>
-      </w:pPr>
-      <w:r>
-        <w:rPr>
-          <w:lang w:val="de-DE"/>
-        </w:rPr>
-        <w:t xml:space="preserve">Bitte </w:t>
-      </w:r>
-      <w:r>
-        <w:rPr>
-          <w:lang w:val="de-DE"/>
-        </w:rPr>
-        <w:t>beantworten</w:t>
-      </w:r>
-      <w:r>
-        <w:rPr>
-          <w:lang w:val="de-DE"/>
-        </w:rPr>
-        <w:t xml:space="preserve"> Sie zur Einreichung eines Themas </w:t>
-      </w:r>
-      <w:r>
-        <w:rPr>
-          <w:lang w:val="de-DE"/>
-        </w:rPr>
-        <w:t>nachfolgen</w:t>
-      </w:r>
-      <w:r>
-        <w:rPr>
-          <w:lang w:val="de-DE"/>
-        </w:rPr>
-        <w:t>d</w:t>
-      </w:r>
-      <w:r>
-        <w:rPr>
-          <w:lang w:val="de-DE"/>
-        </w:rPr>
-        <w:t>e Fragen, und schicken sie diese an folgend</w:t>
-      </w:r>
-      <w:r>
-        <w:rPr>
-          <w:lang w:val="de-DE"/>
-        </w:rPr>
-        <w:t>e</w:t>
-      </w:r>
-      <w:r>
-        <w:rPr>
-          <w:lang w:val="de-DE"/>
-        </w:rPr>
-        <w:t xml:space="preserve"> </w:t>
-      </w:r>
-      <w:proofErr w:type="gramStart"/>
-      <w:r>
-        <w:rPr>
-          <w:lang w:val="de-DE"/>
-        </w:rPr>
-        <w:t>E-Mail Adresse</w:t>
-      </w:r>
-      <w:proofErr w:type="gramEnd"/>
-      <w:r>
-        <w:rPr>
-          <w:lang w:val="de-DE"/>
-        </w:rPr>
-        <w:t xml:space="preserve"> </w:t>
-      </w:r>
-      <w:r>
-        <w:rPr>
-          <w:lang w:val="de-DE"/>
-        </w:rPr>
-        <w:t>e</w:t>
-      </w:r>
-      <w:r>
-        <w:rPr>
-          <w:lang w:val="de-DE"/>
-        </w:rPr>
-        <w:t>xpert@isaqb.org</w:t>
-      </w:r>
-      <w:r>
-        <w:rPr>
-          <w:lang w:val="de-DE"/>
-        </w:rPr>
-        <w:t xml:space="preserve">. </w:t>
-      </w:r>
-      <w:r>
-        <w:rPr>
-          <w:lang w:val="de-DE"/>
-        </w:rPr>
-        <w:t>Nach Prüfung und Freigabe durch den/</w:t>
-      </w:r>
-      <w:r>
-        <w:rPr>
-          <w:lang w:val="de-DE"/>
-        </w:rPr>
-        <w:t xml:space="preserve"> </w:t>
-      </w:r>
-      <w:r>
-        <w:rPr>
-          <w:lang w:val="de-DE"/>
-        </w:rPr>
-        <w:t xml:space="preserve">die </w:t>
-      </w:r>
-      <w:proofErr w:type="spellStart"/>
-      <w:r>
-        <w:rPr>
-          <w:lang w:val="de-DE"/>
-        </w:rPr>
-        <w:t>Themenverwalter:in</w:t>
-      </w:r>
-      <w:proofErr w:type="spellEnd"/>
-      <w:r>
-        <w:rPr>
-          <w:lang w:val="de-DE"/>
-        </w:rPr>
-        <w:t xml:space="preserve"> wird das Thema im </w:t>
-      </w:r>
-      <w:commentRangeStart w:id="12"/>
-      <w:r>
-        <w:fldChar w:fldCharType="begin"/>
-      </w:r>
-      <w:r>
-        <w:rPr>
-          <w:lang w:val="de-DE"/>
-        </w:rPr>
-        <w:instrText>HYPERLINK "https://isaqb.caf-dev.de/de/themenspeicher/"</w:instrText>
-      </w:r>
-      <w:r>
-        <w:fldChar w:fldCharType="separate"/>
-      </w:r>
-      <w:r>
-        <w:rPr>
-          <w:rStyle w:val="Hyperlink"/>
-          <w:lang w:val="de-DE"/>
-        </w:rPr>
-        <w:t>Themenspeicher</w:t>
-      </w:r>
-      <w:r>
-        <w:rPr>
-          <w:rStyle w:val="Hyperlink"/>
-          <w:lang w:val="de-DE"/>
-        </w:rPr>
-        <w:fldChar w:fldCharType="end"/>
-      </w:r>
-      <w:commentRangeEnd w:id="12"/>
-      <w:r>
-        <w:rPr>
-          <w:rStyle w:val="Kommentarzeichen"/>
-          <w:rFonts w:ascii="StoneSans" w:hAnsi="StoneSans" w:cs="Times New Roman"/>
-          <w:kern w:val="0"/>
-          <w:lang w:val="de-DE" w:eastAsia="de-DE"/>
-        </w:rPr>
-        <w:commentReference w:id="12"/>
-      </w:r>
-      <w:r>
-        <w:rPr>
-          <w:lang w:val="de-DE"/>
-        </w:rPr>
-        <w:t> </w:t>
-      </w:r>
-      <w:r>
-        <w:rPr>
-          <w:lang w:val="de-DE"/>
-        </w:rPr>
-        <w:t xml:space="preserve">in einem </w:t>
-      </w:r>
-      <w:proofErr w:type="spellStart"/>
-      <w:r>
-        <w:rPr>
-          <w:lang w:val="de-DE"/>
-        </w:rPr>
-        <w:t>Github</w:t>
-      </w:r>
-      <w:proofErr w:type="spellEnd"/>
-      <w:r>
-        <w:rPr>
-          <w:lang w:val="de-DE"/>
-        </w:rPr>
-        <w:t xml:space="preserve"> Repository </w:t>
-      </w:r>
-      <w:r>
-        <w:rPr>
-          <w:lang w:val="de-DE"/>
-        </w:rPr>
-        <w:t>veröffentlicht und für die</w:t>
-      </w:r>
-      <w:r>
-        <w:rPr>
-          <w:lang w:val="de-DE"/>
-        </w:rPr>
-        <w:t xml:space="preserve"> Bewerbung</w:t>
-      </w:r>
-      <w:r>
-        <w:rPr>
-          <w:lang w:val="de-DE"/>
-        </w:rPr>
-        <w:t xml:space="preserve"> zur Verfügung gestellt. </w:t>
-      </w:r>
-      <w:r>
-        <w:rPr>
-          <w:lang w:val="de-DE"/>
-        </w:rPr>
-        <w:t xml:space="preserve">Derzeit, solange die Webseite noch im Aufbau ist, informieren wir sie über den Newsletter oder im Blog. </w:t>
-      </w:r>
-      <w:r>
-        <w:rPr>
-          <w:lang w:val="de-DE"/>
-        </w:rPr>
-        <w:t xml:space="preserve">Wir erlauben uns in Rücksprache mit Ihnen kleinere Anpassungen zur Schärfung und Abgrenzung des Themas. Als </w:t>
-      </w:r>
-      <w:proofErr w:type="spellStart"/>
-      <w:r>
-        <w:rPr>
-          <w:lang w:val="de-DE"/>
-        </w:rPr>
-        <w:t>Themeneinreicher:in</w:t>
-      </w:r>
-      <w:proofErr w:type="spellEnd"/>
-      <w:r>
-        <w:rPr>
-          <w:lang w:val="de-DE"/>
-        </w:rPr>
-        <w:t xml:space="preserve"> sind Sie nicht verpflichtet, das Thema auch selbst zu bearbeiten.</w:t>
-      </w:r>
-    </w:p>
-    <w:p>
-      <w:pPr>
-        <w:spacing w:line="240" w:lineRule="auto"/>
-        <w:jc w:val="left"/>
-        <w:rPr>
-          <w:lang w:val="de-DE"/>
-        </w:rPr>
-      </w:pPr>
+        <w:t>.</w:t>
+      </w:r>
     </w:p>
     <w:p>
       <w:pPr>
@@ -2248,15 +2248,6 @@
     </w:p>
     <w:p>
       <w:pPr>
-        <w:spacing w:line="240" w:lineRule="auto"/>
-        <w:jc w:val="left"/>
-        <w:rPr>
-          <w:lang w:val="de-DE"/>
-        </w:rPr>
-      </w:pPr>
-    </w:p>
-    <w:p>
-      <w:pPr>
         <w:pStyle w:val="Listenabsatz"/>
         <w:numPr>
           <w:ilvl w:val="0"/>
@@ -2272,25 +2263,8 @@
         <w:rPr>
           <w:lang w:val="de-DE"/>
         </w:rPr>
-        <w:t xml:space="preserve">Ihre </w:t>
-      </w:r>
-      <w:proofErr w:type="gramStart"/>
-      <w:r>
-        <w:rPr>
-          <w:lang w:val="de-DE"/>
-        </w:rPr>
-        <w:t>E-Mail Adresse</w:t>
-      </w:r>
-      <w:proofErr w:type="gramEnd"/>
-    </w:p>
-    <w:p>
-      <w:pPr>
-        <w:spacing w:line="240" w:lineRule="auto"/>
-        <w:jc w:val="left"/>
-        <w:rPr>
-          <w:lang w:val="de-DE"/>
-        </w:rPr>
-      </w:pPr>
+        <w:t>E-Mail</w:t>
+      </w:r>
     </w:p>
     <w:p>
       <w:pPr>
@@ -2309,17 +2283,8 @@
         <w:rPr>
           <w:lang w:val="de-DE"/>
         </w:rPr>
-        <w:t>Worum geht es? Kurze Beschreibung des Themas</w:t>
-      </w:r>
-    </w:p>
-    <w:p>
-      <w:pPr>
-        <w:spacing w:line="240" w:lineRule="auto"/>
-        <w:jc w:val="left"/>
-        <w:rPr>
-          <w:lang w:val="de-DE"/>
-        </w:rPr>
-      </w:pPr>
+        <w:t>Tel.-Nr. / mobil</w:t>
+      </w:r>
     </w:p>
     <w:p>
       <w:pPr>
@@ -2338,29 +2303,8 @@
         <w:rPr>
           <w:lang w:val="de-DE"/>
         </w:rPr>
-        <w:t>Welche Herausforderungen verbinde</w:t>
-      </w:r>
-      <w:r>
-        <w:rPr>
-          <w:lang w:val="de-DE"/>
-        </w:rPr>
-        <w:t>n</w:t>
-      </w:r>
-      <w:r>
-        <w:rPr>
-          <w:lang w:val="de-DE"/>
-        </w:rPr>
-        <w:t xml:space="preserve"> sich mit dem Thema?</w:t>
-      </w:r>
-    </w:p>
-    <w:p>
-      <w:pPr>
-        <w:spacing w:line="240" w:lineRule="auto"/>
-        <w:jc w:val="left"/>
-        <w:rPr>
-          <w:lang w:val="de-DE"/>
-        </w:rPr>
-      </w:pPr>
+        <w:t>Thema</w:t>
+      </w:r>
     </w:p>
     <w:p>
       <w:pPr>
@@ -2375,33 +2319,32 @@
           <w:lang w:val="de-DE"/>
         </w:rPr>
       </w:pPr>
-      <w:r>
-        <w:rPr>
-          <w:lang w:val="de-DE"/>
-        </w:rPr>
-        <w:t>Wo tritt das Problem im Markt auf</w:t>
-      </w:r>
-      <w:r>
-        <w:rPr>
-          <w:lang w:val="de-DE"/>
-        </w:rPr>
-        <w:t>,</w:t>
-      </w:r>
-      <w:r>
-        <w:rPr>
-          <w:lang w:val="de-DE"/>
-        </w:rPr>
-        <w:t xml:space="preserve"> und wer hat Interesse an der Lösung des Problems?</w:t>
-      </w:r>
-    </w:p>
-    <w:p>
-      <w:pPr>
-        <w:spacing w:line="240" w:lineRule="auto"/>
-        <w:jc w:val="left"/>
-        <w:rPr>
-          <w:lang w:val="de-DE"/>
-        </w:rPr>
-      </w:pPr>
+      <w:proofErr w:type="spellStart"/>
+      <w:r>
+        <w:rPr>
+          <w:lang w:val="de-DE"/>
+        </w:rPr>
+        <w:t>Advanced</w:t>
+      </w:r>
+      <w:proofErr w:type="spellEnd"/>
+      <w:r>
+        <w:rPr>
+          <w:lang w:val="de-DE"/>
+        </w:rPr>
+        <w:t xml:space="preserve"> Level bestanden</w:t>
+      </w:r>
+      <w:r>
+        <w:rPr>
+          <w:lang w:val="de-DE"/>
+        </w:rPr>
+        <w:t xml:space="preserve"> </w:t>
+      </w:r>
+      <w:r>
+        <w:rPr>
+          <w:lang w:val="de-DE"/>
+        </w:rPr>
+        <w:t>(ja/nein)</w:t>
+      </w:r>
     </w:p>
     <w:p>
       <w:pPr>
@@ -2420,17 +2363,20 @@
         <w:rPr>
           <w:lang w:val="de-DE"/>
         </w:rPr>
-        <w:t>Welchen Beitrag leistet die Bearbeitung des Themas? Was wird besser, wen dieses Thema bearbeitet wurde?</w:t>
-      </w:r>
-    </w:p>
-    <w:p>
-      <w:pPr>
-        <w:spacing w:line="240" w:lineRule="auto"/>
-        <w:jc w:val="left"/>
-        <w:rPr>
-          <w:lang w:val="de-DE"/>
-        </w:rPr>
-      </w:pPr>
+        <w:t xml:space="preserve">Liste von </w:t>
+      </w:r>
+      <w:r>
+        <w:rPr>
+          <w:lang w:val="de-DE"/>
+        </w:rPr>
+        <w:t>Projek</w:t>
+      </w:r>
+      <w:r>
+        <w:rPr>
+          <w:lang w:val="de-DE"/>
+        </w:rPr>
+        <w:t>ten, in denen Sie zu dem Thema Erfahrungen haben</w:t>
+      </w:r>
     </w:p>
     <w:p>
       <w:pPr>
@@ -2449,16 +2395,8 @@
         <w:rPr>
           <w:lang w:val="de-DE"/>
         </w:rPr>
-        <w:t>Optionale Angaben zu Links, Literatur, Verweisen aller Art</w:t>
-      </w:r>
-    </w:p>
-    <w:p>
-      <w:pPr>
-        <w:pStyle w:val="Listenabsatz"/>
-        <w:rPr>
-          <w:lang w:val="de-DE"/>
-        </w:rPr>
-      </w:pPr>
+        <w:t>Ihre Veröffentlichungen zu dem Thema</w:t>
+      </w:r>
     </w:p>
     <w:p>
       <w:pPr>
@@ -2470,49 +2408,15 @@
         <w:spacing w:line="240" w:lineRule="auto"/>
         <w:jc w:val="left"/>
         <w:rPr>
-          <w:rStyle w:val="wpcf7-list-item-label"/>
-          <w:b/>
-          <w:bCs/>
-          <w:sz w:val="18"/>
-          <w:szCs w:val="16"/>
-          <w:lang w:val="de-DE"/>
-        </w:rPr>
-      </w:pPr>
-      <w:r>
-        <w:rPr>
-          <w:lang w:val="de-DE"/>
-        </w:rPr>
-        <w:t xml:space="preserve">Sind Sie generell daran interessiert, in einer Themenarbeitsgruppe für Ihr eingereichtes Thema mitzuwirken? Die Angabe verpflichtet Sie nicht dazu, hilft uns aber bei der Einschätzung des Themenpotentials: </w:t>
-      </w:r>
-      <w:r>
-        <w:rPr>
-          <w:b/>
-          <w:bCs/>
-          <w:sz w:val="18"/>
-          <w:szCs w:val="16"/>
-          <w:lang w:val="de-DE"/>
-        </w:rPr>
-        <w:t>(</w:t>
-      </w:r>
-      <w:r>
-        <w:rPr>
-          <w:rStyle w:val="wpcf7-list-item-label"/>
-          <w:b/>
-          <w:bCs/>
-          <w:sz w:val="18"/>
-          <w:szCs w:val="16"/>
-          <w:lang w:val="de-DE"/>
-        </w:rPr>
-        <w:t>ja, wahrscheinlich, vielleicht, eher nicht, ausgeschlossen)</w:t>
-      </w:r>
-    </w:p>
-    <w:p>
-      <w:pPr>
-        <w:pStyle w:val="Listenabsatz"/>
-        <w:rPr>
-          <w:lang w:val="de-DE"/>
-        </w:rPr>
-      </w:pPr>
+          <w:lang w:val="de-DE"/>
+        </w:rPr>
+      </w:pPr>
+      <w:r>
+        <w:rPr>
+          <w:lang w:val="de-DE"/>
+        </w:rPr>
+        <w:t>Weitergabe von Kontaktdaten für Mitglieder aus der Themenarbeitsgruppe (ja/nein)</w:t>
+      </w:r>
     </w:p>
     <w:p>
       <w:pPr>
@@ -2531,26 +2435,8 @@
         <w:rPr>
           <w:lang w:val="de-DE"/>
         </w:rPr>
-        <w:t xml:space="preserve">Empfohlene Größe der Themenarbeitsgruppe: </w:t>
-      </w:r>
-      <w:r>
-        <w:rPr>
-          <w:b/>
-          <w:bCs/>
-          <w:sz w:val="18"/>
-          <w:szCs w:val="16"/>
-          <w:lang w:val="de-DE"/>
-        </w:rPr>
-        <w:t>(min, max)</w:t>
-      </w:r>
-    </w:p>
-    <w:p>
-      <w:pPr>
-        <w:pStyle w:val="Listenabsatz"/>
-        <w:rPr>
-          <w:lang w:val="de-DE"/>
-        </w:rPr>
-      </w:pPr>
+        <w:t>Einverständniserklärung zur Verwendung der Arbeitsergebnisse (ja/nein)</w:t>
+      </w:r>
     </w:p>
     <w:p>
       <w:pPr>
@@ -2562,18 +2448,621 @@
         <w:spacing w:line="240" w:lineRule="auto"/>
         <w:jc w:val="left"/>
         <w:rPr>
+          <w:lang w:val="de-DE"/>
+        </w:rPr>
+      </w:pPr>
+      <w:r>
+        <w:rPr>
+          <w:lang w:val="de-DE"/>
+        </w:rPr>
+        <w:t>Bereitschaftserklärung zur Mitarbeit</w:t>
+      </w:r>
+      <w:r>
+        <w:rPr>
+          <w:lang w:val="de-DE"/>
+        </w:rPr>
+        <w:t xml:space="preserve"> (ja/nein)</w:t>
+      </w:r>
+    </w:p>
+    <w:p>
+      <w:pPr>
+        <w:pStyle w:val="berschrift1"/>
+      </w:pPr>
+    </w:p>
+    <w:p>
+      <w:pPr>
+        <w:pStyle w:val="berschrift1"/>
+      </w:pPr>
+      <w:r>
+        <w:t>Thema einreichen</w:t>
+      </w:r>
+      <w:bookmarkEnd w:id="11"/>
+    </w:p>
+    <w:p>
+      <w:pPr>
+        <w:spacing w:line="240" w:lineRule="auto"/>
+        <w:jc w:val="left"/>
+        <w:rPr>
+          <w:lang w:val="de-DE"/>
+        </w:rPr>
+      </w:pPr>
+      <w:r>
+        <w:rPr>
+          <w:lang w:val="de-DE"/>
+        </w:rPr>
+        <w:t xml:space="preserve">Bitte </w:t>
+      </w:r>
+      <w:r>
+        <w:rPr>
+          <w:lang w:val="de-DE"/>
+        </w:rPr>
+        <w:t>beantworten</w:t>
+      </w:r>
+      <w:r>
+        <w:rPr>
+          <w:lang w:val="de-DE"/>
+        </w:rPr>
+        <w:t xml:space="preserve"> Sie zur Einreichung eines Themas </w:t>
+      </w:r>
+      <w:r>
+        <w:rPr>
+          <w:lang w:val="de-DE"/>
+        </w:rPr>
+        <w:t>nachfolgen</w:t>
+      </w:r>
+      <w:r>
+        <w:rPr>
+          <w:lang w:val="de-DE"/>
+        </w:rPr>
+        <w:t>d</w:t>
+      </w:r>
+      <w:r>
+        <w:rPr>
+          <w:lang w:val="de-DE"/>
+        </w:rPr>
+        <w:t>e Fragen, und schicken sie diese an folgend</w:t>
+      </w:r>
+      <w:r>
+        <w:rPr>
+          <w:lang w:val="de-DE"/>
+        </w:rPr>
+        <w:t>e</w:t>
+      </w:r>
+      <w:r>
+        <w:rPr>
+          <w:lang w:val="de-DE"/>
+        </w:rPr>
+        <w:t xml:space="preserve"> </w:t>
+      </w:r>
+      <w:proofErr w:type="gramStart"/>
+      <w:r>
+        <w:rPr>
+          <w:lang w:val="de-DE"/>
+        </w:rPr>
+        <w:t>E-Mail Adresse</w:t>
+      </w:r>
+      <w:proofErr w:type="gramEnd"/>
+      <w:r>
+        <w:rPr>
+          <w:lang w:val="de-DE"/>
+        </w:rPr>
+        <w:t xml:space="preserve"> </w:t>
+      </w:r>
+      <w:r>
+        <w:rPr>
+          <w:lang w:val="de-DE"/>
+        </w:rPr>
+        <w:t>e</w:t>
+      </w:r>
+      <w:r>
+        <w:rPr>
+          <w:lang w:val="de-DE"/>
+        </w:rPr>
+        <w:t>xpert@isaqb.org</w:t>
+      </w:r>
+      <w:r>
+        <w:rPr>
+          <w:lang w:val="de-DE"/>
+        </w:rPr>
+        <w:t xml:space="preserve">. </w:t>
+      </w:r>
+      <w:r>
+        <w:rPr>
+          <w:lang w:val="de-DE"/>
+        </w:rPr>
+        <w:t>Nach Prüfung und Freigabe durch den/</w:t>
+      </w:r>
+      <w:r>
+        <w:rPr>
+          <w:lang w:val="de-DE"/>
+        </w:rPr>
+        <w:t xml:space="preserve"> </w:t>
+      </w:r>
+      <w:r>
+        <w:rPr>
+          <w:lang w:val="de-DE"/>
+        </w:rPr>
+        <w:t xml:space="preserve">die </w:t>
+      </w:r>
+      <w:proofErr w:type="spellStart"/>
+      <w:r>
+        <w:rPr>
+          <w:lang w:val="de-DE"/>
+        </w:rPr>
+        <w:t>Themenverwalter:in</w:t>
+      </w:r>
+      <w:proofErr w:type="spellEnd"/>
+      <w:r>
+        <w:rPr>
+          <w:lang w:val="de-DE"/>
+        </w:rPr>
+        <w:t xml:space="preserve"> wird das Thema im </w:t>
+      </w:r>
+      <w:commentRangeStart w:id="12"/>
+      <w:r>
+        <w:fldChar w:fldCharType="begin"/>
+      </w:r>
+      <w:r>
+        <w:rPr>
+          <w:lang w:val="de-DE"/>
+        </w:rPr>
+        <w:instrText>HYPERLINK "https://isaqb.caf-dev.de/de/themenspeicher/"</w:instrText>
+      </w:r>
+      <w:r>
+        <w:fldChar w:fldCharType="separate"/>
+      </w:r>
+      <w:r>
+        <w:rPr>
+          <w:rStyle w:val="Hyperlink"/>
+          <w:lang w:val="de-DE"/>
+        </w:rPr>
+        <w:t>Themenspeicher</w:t>
+      </w:r>
+      <w:r>
+        <w:rPr>
+          <w:rStyle w:val="Hyperlink"/>
+          <w:lang w:val="de-DE"/>
+        </w:rPr>
+        <w:fldChar w:fldCharType="end"/>
+      </w:r>
+      <w:commentRangeEnd w:id="12"/>
+      <w:r>
+        <w:rPr>
+          <w:rStyle w:val="Kommentarzeichen"/>
+          <w:rFonts w:ascii="StoneSans" w:hAnsi="StoneSans" w:cs="Times New Roman"/>
+          <w:kern w:val="0"/>
+          <w:lang w:val="de-DE" w:eastAsia="de-DE"/>
+        </w:rPr>
+        <w:commentReference w:id="12"/>
+      </w:r>
+      <w:r>
+        <w:rPr>
+          <w:lang w:val="de-DE"/>
+        </w:rPr>
+        <w:t> </w:t>
+      </w:r>
+      <w:r>
+        <w:rPr>
+          <w:lang w:val="de-DE"/>
+        </w:rPr>
+        <w:t xml:space="preserve">in einem </w:t>
+      </w:r>
+      <w:proofErr w:type="spellStart"/>
+      <w:r>
+        <w:rPr>
+          <w:lang w:val="de-DE"/>
+        </w:rPr>
+        <w:t>Github</w:t>
+      </w:r>
+      <w:proofErr w:type="spellEnd"/>
+      <w:r>
+        <w:rPr>
+          <w:lang w:val="de-DE"/>
+        </w:rPr>
+        <w:t xml:space="preserve"> Repository </w:t>
+      </w:r>
+      <w:r>
+        <w:rPr>
+          <w:lang w:val="de-DE"/>
+        </w:rPr>
+        <w:t>veröffentlicht und für die</w:t>
+      </w:r>
+      <w:r>
+        <w:rPr>
+          <w:lang w:val="de-DE"/>
+        </w:rPr>
+        <w:t xml:space="preserve"> Bewerbung</w:t>
+      </w:r>
+      <w:r>
+        <w:rPr>
+          <w:lang w:val="de-DE"/>
+        </w:rPr>
+        <w:t xml:space="preserve"> zur Verfügung gestellt. </w:t>
+      </w:r>
+      <w:r>
+        <w:rPr>
+          <w:lang w:val="de-DE"/>
+        </w:rPr>
+        <w:t xml:space="preserve">Derzeit, solange die Webseite noch im Aufbau ist, informieren wir sie über den Newsletter oder im Blog. </w:t>
+      </w:r>
+      <w:r>
+        <w:rPr>
+          <w:lang w:val="de-DE"/>
+        </w:rPr>
+        <w:t xml:space="preserve">Wir erlauben uns in Rücksprache mit Ihnen kleinere Anpassungen zur Schärfung und Abgrenzung des Themas. Als </w:t>
+      </w:r>
+      <w:proofErr w:type="spellStart"/>
+      <w:r>
+        <w:rPr>
+          <w:lang w:val="de-DE"/>
+        </w:rPr>
+        <w:t>Themeneinreicher:in</w:t>
+      </w:r>
+      <w:proofErr w:type="spellEnd"/>
+      <w:r>
+        <w:rPr>
+          <w:lang w:val="de-DE"/>
+        </w:rPr>
+        <w:t xml:space="preserve"> sind Sie nicht verpflichtet, das Thema auch selbst zu bearbeiten.</w:t>
+      </w:r>
+    </w:p>
+    <w:p>
+      <w:pPr>
+        <w:spacing w:line="240" w:lineRule="auto"/>
+        <w:jc w:val="left"/>
+        <w:rPr>
+          <w:lang w:val="de-DE"/>
+        </w:rPr>
+      </w:pPr>
+    </w:p>
+    <w:p>
+      <w:pPr>
+        <w:pStyle w:val="Listenabsatz"/>
+        <w:numPr>
+          <w:ilvl w:val="0"/>
+          <w:numId w:val="39"/>
+        </w:numPr>
+        <w:spacing w:line="240" w:lineRule="auto"/>
+        <w:jc w:val="left"/>
+        <w:rPr>
+          <w:lang w:val="de-DE"/>
+        </w:rPr>
+      </w:pPr>
+      <w:r>
+        <w:rPr>
+          <w:lang w:val="de-DE"/>
+        </w:rPr>
+        <w:t>Ihr Name</w:t>
+      </w:r>
+    </w:p>
+    <w:p>
+      <w:pPr>
+        <w:spacing w:line="240" w:lineRule="auto"/>
+        <w:jc w:val="left"/>
+        <w:rPr>
+          <w:lang w:val="de-DE"/>
+        </w:rPr>
+      </w:pPr>
+    </w:p>
+    <w:p>
+      <w:pPr>
+        <w:pStyle w:val="Listenabsatz"/>
+        <w:numPr>
+          <w:ilvl w:val="0"/>
+          <w:numId w:val="39"/>
+        </w:numPr>
+        <w:spacing w:line="240" w:lineRule="auto"/>
+        <w:jc w:val="left"/>
+        <w:rPr>
+          <w:lang w:val="de-DE"/>
+        </w:rPr>
+      </w:pPr>
+      <w:r>
+        <w:rPr>
+          <w:lang w:val="de-DE"/>
+        </w:rPr>
+        <w:t xml:space="preserve">Ihre </w:t>
+      </w:r>
+      <w:proofErr w:type="gramStart"/>
+      <w:r>
+        <w:rPr>
+          <w:lang w:val="de-DE"/>
+        </w:rPr>
+        <w:t>E-Mail Adresse</w:t>
+      </w:r>
+      <w:proofErr w:type="gramEnd"/>
+    </w:p>
+    <w:p>
+      <w:pPr>
+        <w:spacing w:line="240" w:lineRule="auto"/>
+        <w:jc w:val="left"/>
+        <w:rPr>
+          <w:lang w:val="de-DE"/>
+        </w:rPr>
+      </w:pPr>
+    </w:p>
+    <w:p>
+      <w:pPr>
+        <w:pStyle w:val="Listenabsatz"/>
+        <w:numPr>
+          <w:ilvl w:val="0"/>
+          <w:numId w:val="39"/>
+        </w:numPr>
+        <w:spacing w:line="240" w:lineRule="auto"/>
+        <w:jc w:val="left"/>
+        <w:rPr>
+          <w:lang w:val="de-DE"/>
+        </w:rPr>
+      </w:pPr>
+      <w:r>
+        <w:rPr>
+          <w:lang w:val="de-DE"/>
+        </w:rPr>
+        <w:t>Worum geht es? Kurze Beschreibung des Themas</w:t>
+      </w:r>
+    </w:p>
+    <w:p>
+      <w:pPr>
+        <w:spacing w:line="240" w:lineRule="auto"/>
+        <w:jc w:val="left"/>
+        <w:rPr>
+          <w:lang w:val="de-DE"/>
+        </w:rPr>
+      </w:pPr>
+    </w:p>
+    <w:p>
+      <w:pPr>
+        <w:pStyle w:val="Listenabsatz"/>
+        <w:numPr>
+          <w:ilvl w:val="0"/>
+          <w:numId w:val="39"/>
+        </w:numPr>
+        <w:spacing w:line="240" w:lineRule="auto"/>
+        <w:jc w:val="left"/>
+        <w:rPr>
+          <w:lang w:val="de-DE"/>
+        </w:rPr>
+      </w:pPr>
+      <w:r>
+        <w:rPr>
+          <w:lang w:val="de-DE"/>
+        </w:rPr>
+        <w:t>Welche Herausforderungen verbinde</w:t>
+      </w:r>
+      <w:r>
+        <w:rPr>
+          <w:lang w:val="de-DE"/>
+        </w:rPr>
+        <w:t>n</w:t>
+      </w:r>
+      <w:r>
+        <w:rPr>
+          <w:lang w:val="de-DE"/>
+        </w:rPr>
+        <w:t xml:space="preserve"> sich mit dem Thema?</w:t>
+      </w:r>
+    </w:p>
+    <w:p>
+      <w:pPr>
+        <w:spacing w:line="240" w:lineRule="auto"/>
+        <w:jc w:val="left"/>
+        <w:rPr>
+          <w:lang w:val="de-DE"/>
+        </w:rPr>
+      </w:pPr>
+    </w:p>
+    <w:p>
+      <w:pPr>
+        <w:pStyle w:val="Listenabsatz"/>
+        <w:numPr>
+          <w:ilvl w:val="0"/>
+          <w:numId w:val="39"/>
+        </w:numPr>
+        <w:spacing w:line="240" w:lineRule="auto"/>
+        <w:jc w:val="left"/>
+        <w:rPr>
+          <w:lang w:val="de-DE"/>
+        </w:rPr>
+      </w:pPr>
+      <w:r>
+        <w:rPr>
+          <w:lang w:val="de-DE"/>
+        </w:rPr>
+        <w:t>Wo tritt das Problem im Markt auf</w:t>
+      </w:r>
+      <w:r>
+        <w:rPr>
+          <w:lang w:val="de-DE"/>
+        </w:rPr>
+        <w:t>,</w:t>
+      </w:r>
+      <w:r>
+        <w:rPr>
+          <w:lang w:val="de-DE"/>
+        </w:rPr>
+        <w:t xml:space="preserve"> und wer hat Interesse an der Lösung des Problems?</w:t>
+      </w:r>
+    </w:p>
+    <w:p>
+      <w:pPr>
+        <w:spacing w:line="240" w:lineRule="auto"/>
+        <w:jc w:val="left"/>
+        <w:rPr>
+          <w:lang w:val="de-DE"/>
+        </w:rPr>
+      </w:pPr>
+    </w:p>
+    <w:p>
+      <w:pPr>
+        <w:pStyle w:val="Listenabsatz"/>
+        <w:numPr>
+          <w:ilvl w:val="0"/>
+          <w:numId w:val="39"/>
+        </w:numPr>
+        <w:spacing w:line="240" w:lineRule="auto"/>
+        <w:jc w:val="left"/>
+        <w:rPr>
+          <w:lang w:val="de-DE"/>
+        </w:rPr>
+      </w:pPr>
+      <w:r>
+        <w:rPr>
+          <w:lang w:val="de-DE"/>
+        </w:rPr>
+        <w:t>Welchen Beitrag leistet die Bearbeitung des Themas? Was wird besser, wen dieses Thema bearbeitet wurde?</w:t>
+      </w:r>
+    </w:p>
+    <w:p>
+      <w:pPr>
+        <w:spacing w:line="240" w:lineRule="auto"/>
+        <w:jc w:val="left"/>
+        <w:rPr>
+          <w:lang w:val="de-DE"/>
+        </w:rPr>
+      </w:pPr>
+    </w:p>
+    <w:p>
+      <w:pPr>
+        <w:pStyle w:val="Listenabsatz"/>
+        <w:numPr>
+          <w:ilvl w:val="0"/>
+          <w:numId w:val="39"/>
+        </w:numPr>
+        <w:spacing w:line="240" w:lineRule="auto"/>
+        <w:jc w:val="left"/>
+        <w:rPr>
+          <w:lang w:val="de-DE"/>
+        </w:rPr>
+      </w:pPr>
+      <w:r>
+        <w:rPr>
+          <w:lang w:val="de-DE"/>
+        </w:rPr>
+        <w:t>Optionale Angaben zu Links, Literatur, Verweisen aller Art</w:t>
+      </w:r>
+    </w:p>
+    <w:p>
+      <w:pPr>
+        <w:pStyle w:val="Listenabsatz"/>
+        <w:rPr>
+          <w:lang w:val="de-DE"/>
+        </w:rPr>
+      </w:pPr>
+    </w:p>
+    <w:p>
+      <w:pPr>
+        <w:pStyle w:val="Listenabsatz"/>
+        <w:numPr>
+          <w:ilvl w:val="0"/>
+          <w:numId w:val="39"/>
+        </w:numPr>
+        <w:spacing w:line="240" w:lineRule="auto"/>
+        <w:jc w:val="left"/>
+        <w:rPr>
           <w:rStyle w:val="wpcf7-list-item-label"/>
-          <w:lang w:val="de-DE"/>
-        </w:rPr>
-      </w:pPr>
+          <w:b/>
+          <w:bCs/>
+          <w:sz w:val="18"/>
+          <w:szCs w:val="16"/>
+          <w:lang w:val="de-DE"/>
+        </w:rPr>
+      </w:pPr>
+      <w:r>
+        <w:rPr>
+          <w:lang w:val="de-DE"/>
+        </w:rPr>
+        <w:t xml:space="preserve">Sind Sie generell daran interessiert, in einer Themenarbeitsgruppe für Ihr eingereichtes Thema mitzuwirken? Die Angabe verpflichtet Sie nicht dazu, hilft uns aber bei der Einschätzung des Themenpotentials: </w:t>
+      </w:r>
+      <w:r>
+        <w:rPr>
+          <w:b/>
+          <w:bCs/>
+          <w:sz w:val="18"/>
+          <w:szCs w:val="16"/>
+          <w:lang w:val="de-DE"/>
+        </w:rPr>
+        <w:t>(</w:t>
+      </w:r>
       <w:r>
         <w:rPr>
           <w:rStyle w:val="wpcf7-list-item-label"/>
+          <w:b/>
+          <w:bCs/>
+          <w:sz w:val="18"/>
+          <w:szCs w:val="16"/>
+          <w:lang w:val="de-DE"/>
+        </w:rPr>
+        <w:t>ja, wahrscheinlich, vielleicht, eher nicht, ausgeschlossen)</w:t>
+      </w:r>
+    </w:p>
+    <w:p>
+      <w:pPr>
+        <w:pStyle w:val="Listenabsatz"/>
+        <w:rPr>
+          <w:lang w:val="de-DE"/>
+        </w:rPr>
+      </w:pPr>
+    </w:p>
+    <w:p>
+      <w:pPr>
+        <w:pStyle w:val="Listenabsatz"/>
+        <w:numPr>
+          <w:ilvl w:val="0"/>
+          <w:numId w:val="39"/>
+        </w:numPr>
+        <w:spacing w:line="240" w:lineRule="auto"/>
+        <w:jc w:val="left"/>
+        <w:rPr>
+          <w:lang w:val="de-DE"/>
+        </w:rPr>
+      </w:pPr>
+      <w:r>
+        <w:rPr>
+          <w:lang w:val="de-DE"/>
+        </w:rPr>
+        <w:t xml:space="preserve">Empfohlene Größe der Themenarbeitsgruppe: </w:t>
+      </w:r>
+      <w:r>
+        <w:rPr>
+          <w:b/>
+          <w:bCs/>
+          <w:sz w:val="18"/>
+          <w:szCs w:val="16"/>
+          <w:lang w:val="de-DE"/>
+        </w:rPr>
+        <w:t>(min, max)</w:t>
+      </w:r>
+    </w:p>
+    <w:p>
+      <w:pPr>
+        <w:pStyle w:val="Listenabsatz"/>
+        <w:rPr>
+          <w:lang w:val="de-DE"/>
+        </w:rPr>
+      </w:pPr>
+    </w:p>
+    <w:p>
+      <w:pPr>
+        <w:pStyle w:val="Listenabsatz"/>
+        <w:numPr>
+          <w:ilvl w:val="0"/>
+          <w:numId w:val="39"/>
+        </w:numPr>
+        <w:spacing w:line="240" w:lineRule="auto"/>
+        <w:jc w:val="left"/>
+        <w:rPr>
+          <w:rStyle w:val="wpcf7-list-item-label"/>
+          <w:lang w:val="de-DE"/>
+        </w:rPr>
+      </w:pPr>
+      <w:r>
+        <w:rPr>
+          <w:rStyle w:val="wpcf7-list-item-label"/>
           <w:lang w:val="de-DE"/>
         </w:rPr>
         <w:t xml:space="preserve">Ich akzeptiere die </w:t>
       </w:r>
-      <w:hyperlink r:id="rId21" w:tgtFrame="_blank" w:history="1">
+      <w:hyperlink r:id="rId22" w:tgtFrame="_blank" w:history="1">
         <w:r>
           <w:rPr>
             <w:rStyle w:val="Hyperlink"/>
@@ -2616,7 +3105,7 @@
         </w:rPr>
         <w:t xml:space="preserve">Weitere Informationen finden Sie in der </w:t>
       </w:r>
-      <w:hyperlink r:id="rId22" w:tgtFrame="_blank" w:history="1">
+      <w:hyperlink r:id="rId23" w:tgtFrame="_blank" w:history="1">
         <w:r>
           <w:rPr>
             <w:rStyle w:val="Hyperlink"/>
@@ -2675,6 +3164,33 @@
           <w:sz w:val="22"/>
           <w:lang w:val="de-DE" w:eastAsia="de-DE"/>
         </w:rPr>
+        <w:lastRenderedPageBreak/>
+        <w:br w:type="page"/>
+      </w:r>
+    </w:p>
+    <w:p>
+      <w:pPr>
+        <w:spacing w:line="240" w:lineRule="auto"/>
+        <w:jc w:val="left"/>
+        <w:rPr>
+          <w:rFonts w:cs="Times New Roman"/>
+          <w:b/>
+          <w:color w:val="0070C0"/>
+          <w:kern w:val="0"/>
+          <w:sz w:val="22"/>
+          <w:lang w:val="de-DE" w:eastAsia="de-DE"/>
+        </w:rPr>
+      </w:pPr>
+      <w:r>
+        <w:rPr>
+          <w:rFonts w:cs="Times New Roman"/>
+          <w:b/>
+          <w:color w:val="0070C0"/>
+          <w:kern w:val="0"/>
+          <w:sz w:val="22"/>
+          <w:lang w:val="de-DE" w:eastAsia="de-DE"/>
+        </w:rPr>
+        <w:lastRenderedPageBreak/>
         <w:t>Themenspeicher</w:t>
       </w:r>
       <w:bookmarkEnd w:id="13"/>
@@ -2765,7 +3281,6 @@
         <w:rPr>
           <w:lang w:val="de-DE" w:eastAsia="de-DE"/>
         </w:rPr>
-        <w:lastRenderedPageBreak/>
         <w:t>Beschreibung:</w:t>
       </w:r>
     </w:p>
@@ -2840,10 +3355,10 @@
       </w:pPr>
     </w:p>
     <w:sectPr>
-      <w:headerReference w:type="default" r:id="rId23"/>
-      <w:footerReference w:type="default" r:id="rId24"/>
-      <w:headerReference w:type="first" r:id="rId25"/>
-      <w:footerReference w:type="first" r:id="rId26"/>
+      <w:headerReference w:type="default" r:id="rId24"/>
+      <w:footerReference w:type="default" r:id="rId25"/>
+      <w:headerReference w:type="first" r:id="rId26"/>
+      <w:footerReference w:type="first" r:id="rId27"/>
       <w:pgSz w:w="11907" w:h="16840" w:code="9"/>
       <w:pgMar w:top="2835" w:right="1418" w:bottom="851" w:left="1418" w:header="567" w:footer="760" w:gutter="0"/>
       <w:pgNumType w:start="1"/>
@@ -3749,7 +4264,7 @@
                                   </pic:cNvPicPr>
                                 </pic:nvPicPr>
                                 <pic:blipFill>
-                                  <a:blip r:embed="rId1" cstate="print">
+                                  <a:blip r:embed="rId2" cstate="print">
                                     <a:extLst>
                                       <a:ext uri="{28A0092B-C50C-407E-A947-70E740481C1C}">
                                         <a14:useLocalDpi xmlns:a14="http://schemas.microsoft.com/office/drawing/2010/main" val="0"/>
@@ -4116,7 +4631,7 @@
         <v:path o:extrusionok="f" gradientshapeok="t" o:connecttype="rect"/>
         <o:lock v:ext="edit" aspectratio="t"/>
       </v:shapetype>
-      <v:shape id="_x0000_i1029" type="#_x0000_t75" style="width:21.8pt;height:21.8pt" o:bullet="t">
+      <v:shape id="_x0000_i1038" type="#_x0000_t75" style="width:21.75pt;height:21.75pt" o:bullet="t">
         <v:imagedata r:id="rId1" o:title="2Lisbe"/>
       </v:shape>
     </w:pict>

</xml_diff>

<commit_message>
Added missing Application Section in the english Version and Weblinks for the examination Regulations and the Topic Backlog.
</commit_message>
<xml_diff>
--- a/docs-ext/Blog Post_DE.docx
+++ b/docs-ext/Blog Post_DE.docx
@@ -300,30 +300,18 @@
         <w:rPr>
           <w:lang w:val="de-DE"/>
         </w:rPr>
-        <w:t xml:space="preserve">, Recherchen und Austausch. Sie erarbeiten zusammen </w:t>
-      </w:r>
+        <w:t xml:space="preserve">, Recherchen und Austausch. Sie erarbeiten zusammen mit anderen </w:t>
+      </w:r>
+      <w:proofErr w:type="spellStart"/>
       <w:proofErr w:type="gramStart"/>
       <w:r>
         <w:rPr>
           <w:lang w:val="de-DE"/>
         </w:rPr>
-        <w:t xml:space="preserve">mit anderen </w:t>
-      </w:r>
-      <w:proofErr w:type="spellStart"/>
-      <w:r>
-        <w:rPr>
-          <w:lang w:val="de-DE"/>
-        </w:rPr>
-        <w:t>Bewerber</w:t>
-      </w:r>
+        <w:t>Bewerber:innen</w:t>
+      </w:r>
+      <w:proofErr w:type="spellEnd"/>
       <w:proofErr w:type="gramEnd"/>
-      <w:r>
-        <w:rPr>
-          <w:lang w:val="de-DE"/>
-        </w:rPr>
-        <w:t>:innen</w:t>
-      </w:r>
-      <w:proofErr w:type="spellEnd"/>
       <w:r>
         <w:rPr>
           <w:lang w:val="de-DE"/>
@@ -1172,8 +1160,9 @@
           <w:szCs w:val="21"/>
           <w:lang w:val="de-DE" w:eastAsia="ja-JP"/>
         </w:rPr>
-        <w:t xml:space="preserve"> (4-7 Personen pro Themenarbeitsgruppe) für Ihr gewünschtes Thema gemeldet haben, kann es losgehen. Sie nehmen Kontakt </w:t>
-      </w:r>
+        <w:t xml:space="preserve"> (4-7 Personen pro Themenarbeitsgruppe) für Ihr gewünschtes Thema gemeldet haben, kann es losgehen. Sie nehmen Kontakt zu den anderen </w:t>
+      </w:r>
+      <w:proofErr w:type="spellStart"/>
       <w:proofErr w:type="gramStart"/>
       <w:r>
         <w:rPr>
@@ -1182,29 +1171,10 @@
           <w:szCs w:val="21"/>
           <w:lang w:val="de-DE" w:eastAsia="ja-JP"/>
         </w:rPr>
-        <w:t xml:space="preserve">zu den anderen </w:t>
-      </w:r>
-      <w:proofErr w:type="spellStart"/>
-      <w:r>
-        <w:rPr>
-          <w:rFonts w:eastAsia="Times New Roman"/>
-          <w:kern w:val="0"/>
-          <w:szCs w:val="21"/>
-          <w:lang w:val="de-DE" w:eastAsia="ja-JP"/>
-        </w:rPr>
-        <w:t>Bewerber</w:t>
-      </w:r>
+        <w:t>Bewerber:innen</w:t>
+      </w:r>
+      <w:proofErr w:type="spellEnd"/>
       <w:proofErr w:type="gramEnd"/>
-      <w:r>
-        <w:rPr>
-          <w:rFonts w:eastAsia="Times New Roman"/>
-          <w:kern w:val="0"/>
-          <w:szCs w:val="21"/>
-          <w:lang w:val="de-DE" w:eastAsia="ja-JP"/>
-        </w:rPr>
-        <w:t>:innen</w:t>
-      </w:r>
-      <w:proofErr w:type="spellEnd"/>
       <w:r>
         <w:rPr>
           <w:rFonts w:eastAsia="Times New Roman"/>
@@ -2201,14 +2171,21 @@
     <w:p>
       <w:pPr>
         <w:rPr>
-          <w:lang w:val="de-DE"/>
-        </w:rPr>
-      </w:pPr>
-      <w:r>
-        <w:rPr>
-          <w:lang w:val="de-DE"/>
-        </w:rPr>
-        <w:t xml:space="preserve">Bewerbung an </w:t>
+          <w:rStyle w:val="Hyperlink"/>
+          <w:lang w:val="de-DE"/>
+        </w:rPr>
+      </w:pPr>
+      <w:r>
+        <w:rPr>
+          <w:lang w:val="de-DE"/>
+        </w:rPr>
+        <w:t xml:space="preserve">Um sich für die Zertifizierung zu bewerben, senden sie bitte eine E-Mail mit dem folgenden Inhalt an </w:t>
+      </w:r>
+      <w:r>
+        <w:rPr>
+          <w:lang w:val="de-DE"/>
+        </w:rPr>
+        <w:t xml:space="preserve"> </w:t>
       </w:r>
       <w:hyperlink r:id="rId17" w:history="1">
         <w:r>
@@ -2221,10 +2198,18 @@
       </w:hyperlink>
       <w:r>
         <w:rPr>
-          <w:lang w:val="de-DE"/>
-        </w:rPr>
-        <w:t>.</w:t>
-      </w:r>
+          <w:rStyle w:val="Hyperlink"/>
+          <w:lang w:val="de-DE"/>
+        </w:rPr>
+        <w:t>:</w:t>
+      </w:r>
+    </w:p>
+    <w:p>
+      <w:pPr>
+        <w:rPr>
+          <w:lang w:val="de-DE"/>
+        </w:rPr>
+      </w:pPr>
     </w:p>
     <w:p>
       <w:pPr>
@@ -2337,13 +2322,7 @@
         <w:rPr>
           <w:lang w:val="de-DE"/>
         </w:rPr>
-        <w:t xml:space="preserve"> </w:t>
-      </w:r>
-      <w:r>
-        <w:rPr>
-          <w:lang w:val="de-DE"/>
-        </w:rPr>
-        <w:t>(ja/nein)</w:t>
+        <w:t xml:space="preserve"> (ja/nein)</w:t>
       </w:r>
     </w:p>
     <w:p>
@@ -2435,7 +2414,25 @@
         <w:rPr>
           <w:lang w:val="de-DE"/>
         </w:rPr>
-        <w:t>Einverständniserklärung zur Verwendung der Arbeitsergebnisse (ja/nein)</w:t>
+        <w:t xml:space="preserve">Einverständnis, dass die Ergebnisse der Themenarbeitsgruppe </w:t>
+      </w:r>
+      <w:r>
+        <w:rPr>
+          <w:lang w:val="de-DE"/>
+        </w:rPr>
+        <w:t xml:space="preserve">durch den </w:t>
+      </w:r>
+      <w:r>
+        <w:rPr>
+          <w:lang w:val="de-DE"/>
+        </w:rPr>
+        <w:t>iSAQB veröffentlicht und verwertet werden dürfen.</w:t>
+      </w:r>
+      <w:r>
+        <w:rPr>
+          <w:lang w:val="de-DE"/>
+        </w:rPr>
+        <w:t xml:space="preserve"> (ja/nein)</w:t>
       </w:r>
     </w:p>
     <w:p>
@@ -2461,6 +2458,18 @@
         <w:rPr>
           <w:lang w:val="de-DE"/>
         </w:rPr>
+        <w:t xml:space="preserve"> in der </w:t>
+      </w:r>
+      <w:r>
+        <w:rPr>
+          <w:lang w:val="de-DE"/>
+        </w:rPr>
+        <w:t>Themenarbeitsgruppe</w:t>
+      </w:r>
+      <w:r>
+        <w:rPr>
+          <w:lang w:val="de-DE"/>
+        </w:rPr>
         <w:t xml:space="preserve"> (ja/nein)</w:t>
       </w:r>
     </w:p>
@@ -2598,74 +2607,20 @@
         </w:rPr>
         <w:t xml:space="preserve"> wird das Thema im </w:t>
       </w:r>
-      <w:commentRangeStart w:id="12"/>
-      <w:r>
-        <w:fldChar w:fldCharType="begin"/>
-      </w:r>
-      <w:r>
-        <w:rPr>
-          <w:lang w:val="de-DE"/>
-        </w:rPr>
-        <w:instrText>HYPERLINK "https://isaqb.caf-dev.de/de/themenspeicher/"</w:instrText>
-      </w:r>
-      <w:r>
-        <w:fldChar w:fldCharType="separate"/>
-      </w:r>
-      <w:r>
-        <w:rPr>
-          <w:rStyle w:val="Hyperlink"/>
-          <w:lang w:val="de-DE"/>
-        </w:rPr>
-        <w:t>Themenspeicher</w:t>
-      </w:r>
-      <w:r>
-        <w:rPr>
-          <w:rStyle w:val="Hyperlink"/>
-          <w:lang w:val="de-DE"/>
-        </w:rPr>
-        <w:fldChar w:fldCharType="end"/>
-      </w:r>
-      <w:commentRangeEnd w:id="12"/>
-      <w:r>
-        <w:rPr>
-          <w:rStyle w:val="Kommentarzeichen"/>
-          <w:rFonts w:ascii="StoneSans" w:hAnsi="StoneSans" w:cs="Times New Roman"/>
-          <w:kern w:val="0"/>
-          <w:lang w:val="de-DE" w:eastAsia="de-DE"/>
-        </w:rPr>
-        <w:commentReference w:id="12"/>
-      </w:r>
-      <w:r>
-        <w:rPr>
-          <w:lang w:val="de-DE"/>
-        </w:rPr>
-        <w:t> </w:t>
-      </w:r>
-      <w:r>
-        <w:rPr>
-          <w:lang w:val="de-DE"/>
-        </w:rPr>
-        <w:t xml:space="preserve">in einem </w:t>
-      </w:r>
-      <w:proofErr w:type="spellStart"/>
-      <w:r>
-        <w:rPr>
-          <w:lang w:val="de-DE"/>
-        </w:rPr>
-        <w:t>Github</w:t>
-      </w:r>
-      <w:proofErr w:type="spellEnd"/>
-      <w:r>
-        <w:rPr>
-          <w:lang w:val="de-DE"/>
-        </w:rPr>
-        <w:t xml:space="preserve"> Repository </w:t>
-      </w:r>
-      <w:r>
-        <w:rPr>
-          <w:lang w:val="de-DE"/>
-        </w:rPr>
-        <w:t>veröffentlicht und für die</w:t>
+      <w:hyperlink r:id="rId18" w:history="1">
+        <w:r>
+          <w:rPr>
+            <w:rStyle w:val="Hyperlink"/>
+            <w:lang w:val="de-DE"/>
+          </w:rPr>
+          <w:t>Themenspeicher</w:t>
+        </w:r>
+      </w:hyperlink>
+      <w:r>
+        <w:rPr>
+          <w:lang w:val="de-DE"/>
+        </w:rPr>
+        <w:t> veröffentlicht und für die</w:t>
       </w:r>
       <w:r>
         <w:rPr>
@@ -2683,7 +2638,28 @@
         <w:rPr>
           <w:lang w:val="de-DE"/>
         </w:rPr>
-        <w:t xml:space="preserve">Derzeit, solange die Webseite noch im Aufbau ist, informieren wir sie über den Newsletter oder im Blog. </w:t>
+        <w:t xml:space="preserve">Derzeit, solange die Webseite noch im Aufbau ist, </w:t>
+      </w:r>
+      <w:r>
+        <w:rPr>
+          <w:lang w:val="de-DE"/>
+        </w:rPr>
+        <w:t xml:space="preserve">ist der aktuelle Stand jederzeit unter </w:t>
+      </w:r>
+      <w:hyperlink r:id="rId19" w:history="1">
+        <w:r>
+          <w:rPr>
+            <w:rStyle w:val="Hyperlink"/>
+            <w:lang w:val="de-DE"/>
+          </w:rPr>
+          <w:t>http://public.isaqb.org/topic-backlog-expert-level/</w:t>
+        </w:r>
+      </w:hyperlink>
+      <w:r>
+        <w:rPr>
+          <w:lang w:val="de-DE"/>
+        </w:rPr>
+        <w:t xml:space="preserve"> einsehbar. </w:t>
       </w:r>
       <w:r>
         <w:rPr>
@@ -3062,7 +3038,7 @@
         </w:rPr>
         <w:t xml:space="preserve">Ich akzeptiere die </w:t>
       </w:r>
-      <w:hyperlink r:id="rId22" w:tgtFrame="_blank" w:history="1">
+      <w:hyperlink r:id="rId20" w:tgtFrame="_blank" w:history="1">
         <w:r>
           <w:rPr>
             <w:rStyle w:val="Hyperlink"/>
@@ -3103,9 +3079,10 @@
           <w:rStyle w:val="wpcf7-list-item-label"/>
           <w:lang w:val="de-DE"/>
         </w:rPr>
+        <w:lastRenderedPageBreak/>
         <w:t xml:space="preserve">Weitere Informationen finden Sie in der </w:t>
       </w:r>
-      <w:hyperlink r:id="rId23" w:tgtFrame="_blank" w:history="1">
+      <w:hyperlink r:id="rId21" w:tgtFrame="_blank" w:history="1">
         <w:r>
           <w:rPr>
             <w:rStyle w:val="Hyperlink"/>
@@ -3121,27 +3098,9 @@
         </w:rPr>
         <w:t>.</w:t>
       </w:r>
-      <w:bookmarkStart w:id="13" w:name="_Toc147664220"/>
+      <w:bookmarkStart w:id="12" w:name="_Toc147664220"/>
     </w:p>
-    <w:p>
-      <w:pPr>
-        <w:spacing w:line="240" w:lineRule="auto"/>
-        <w:jc w:val="left"/>
-        <w:rPr>
-          <w:rStyle w:val="wpcf7-list-item-label"/>
-          <w:lang w:val="de-DE"/>
-        </w:rPr>
-      </w:pPr>
-    </w:p>
-    <w:p>
-      <w:pPr>
-        <w:spacing w:line="240" w:lineRule="auto"/>
-        <w:jc w:val="left"/>
-        <w:rPr>
-          <w:lang w:val="de-DE"/>
-        </w:rPr>
-      </w:pPr>
-    </w:p>
+    <w:bookmarkEnd w:id="12"/>
     <w:p>
       <w:pPr>
         <w:spacing w:line="240" w:lineRule="auto"/>
@@ -3164,193 +3123,81 @@
           <w:sz w:val="22"/>
           <w:lang w:val="de-DE" w:eastAsia="de-DE"/>
         </w:rPr>
-        <w:lastRenderedPageBreak/>
-        <w:br w:type="page"/>
+        <w:t>Themenspeicher</w:t>
       </w:r>
     </w:p>
     <w:p>
       <w:pPr>
+        <w:spacing w:before="100" w:beforeAutospacing="1" w:after="100" w:afterAutospacing="1" w:line="240" w:lineRule="auto"/>
+        <w:jc w:val="left"/>
+        <w:rPr>
+          <w:lang w:val="de-DE"/>
+        </w:rPr>
+      </w:pPr>
+      <w:r>
+        <w:rPr>
+          <w:lang w:val="de-DE"/>
+        </w:rPr>
+        <w:t xml:space="preserve">Der Themenspeicher ist unter </w:t>
+      </w:r>
+      <w:hyperlink r:id="rId22" w:history="1">
+        <w:r>
+          <w:rPr>
+            <w:rStyle w:val="Hyperlink"/>
+            <w:lang w:val="de-DE"/>
+          </w:rPr>
+          <w:t>http://public.isaqb.org/topic-backlog-expert-level/</w:t>
+        </w:r>
+      </w:hyperlink>
+      <w:r>
+        <w:rPr>
+          <w:lang w:val="de-DE"/>
+        </w:rPr>
+        <w:t xml:space="preserve"> einsehbar. </w:t>
+      </w:r>
+    </w:p>
+    <w:p>
+      <w:pPr>
+        <w:pStyle w:val="berschrift1"/>
+      </w:pPr>
+      <w:r>
+        <w:t xml:space="preserve">Prüfungsordnung </w:t>
+      </w:r>
+    </w:p>
+    <w:p>
+      <w:pPr>
+        <w:rPr>
+          <w:lang w:val="de-DE" w:eastAsia="de-DE"/>
+        </w:rPr>
+      </w:pPr>
+      <w:r>
+        <w:rPr>
+          <w:lang w:val="de-DE" w:eastAsia="de-DE"/>
+        </w:rPr>
+        <w:t xml:space="preserve">Die jeweils aktuelle Prüfungsordnung ist unter </w:t>
+      </w:r>
+      <w:hyperlink r:id="rId23" w:history="1">
+        <w:r>
+          <w:rPr>
+            <w:rStyle w:val="Hyperlink"/>
+            <w:lang w:val="de-DE" w:eastAsia="de-DE"/>
+          </w:rPr>
+          <w:t>https://public.isaqb.org/examination-expert/</w:t>
+        </w:r>
+      </w:hyperlink>
+      <w:r>
+        <w:rPr>
+          <w:lang w:val="de-DE" w:eastAsia="de-DE"/>
+        </w:rPr>
+        <w:t xml:space="preserve"> verfügbar.</w:t>
+      </w:r>
+    </w:p>
+    <w:p>
+      <w:pPr>
         <w:spacing w:line="240" w:lineRule="auto"/>
         <w:jc w:val="left"/>
         <w:rPr>
-          <w:rFonts w:cs="Times New Roman"/>
-          <w:b/>
-          <w:color w:val="0070C0"/>
-          <w:kern w:val="0"/>
-          <w:sz w:val="22"/>
-          <w:lang w:val="de-DE" w:eastAsia="de-DE"/>
-        </w:rPr>
-      </w:pPr>
-      <w:r>
-        <w:rPr>
-          <w:rFonts w:cs="Times New Roman"/>
-          <w:b/>
-          <w:color w:val="0070C0"/>
-          <w:kern w:val="0"/>
-          <w:sz w:val="22"/>
-          <w:lang w:val="de-DE" w:eastAsia="de-DE"/>
-        </w:rPr>
-        <w:lastRenderedPageBreak/>
-        <w:t>Themenspeicher</w:t>
-      </w:r>
-      <w:bookmarkEnd w:id="13"/>
-    </w:p>
-    <w:p>
-      <w:pPr>
-        <w:spacing w:line="240" w:lineRule="auto"/>
-        <w:jc w:val="left"/>
-        <w:rPr>
-          <w:lang w:val="de-DE"/>
-        </w:rPr>
-      </w:pPr>
-    </w:p>
-    <w:p>
-      <w:pPr>
-        <w:rPr>
-          <w:lang w:val="de-DE"/>
-        </w:rPr>
-      </w:pPr>
-      <w:r>
-        <w:rPr>
-          <w:lang w:val="de-DE"/>
-        </w:rPr>
-        <w:t>Im Folgenden finden Sie eine Liste aller eingereichten Themen inklusive deren Status. Auf Themen mit der Kennzeichnung “offen” können Sie sich gern bewerben. Themen mit der Kennzeichnung “gestartet” stehen nicht mehr für die Bewerbung zur Verfügung. Falls Sie kein Thema im Themenspeicher finden, das Sie interessiert, können Sie auch selbst ein</w:t>
-      </w:r>
-      <w:r>
-        <w:rPr>
-          <w:lang w:val="de-DE"/>
-        </w:rPr>
-        <w:t xml:space="preserve"> Thema einreichen</w:t>
-      </w:r>
-      <w:r>
-        <w:rPr>
-          <w:lang w:val="de-DE"/>
-        </w:rPr>
-        <w:t>.</w:t>
-      </w:r>
-    </w:p>
-    <w:p>
-      <w:pPr>
-        <w:rPr>
-          <w:lang w:val="de-DE"/>
-        </w:rPr>
-      </w:pPr>
-    </w:p>
-    <w:p>
-      <w:pPr>
-        <w:pStyle w:val="Listenabsatz"/>
-        <w:numPr>
-          <w:ilvl w:val="1"/>
-          <w:numId w:val="37"/>
-        </w:numPr>
-        <w:rPr>
-          <w:lang w:val="de-DE" w:eastAsia="de-DE"/>
-        </w:rPr>
-      </w:pPr>
-      <w:r>
-        <w:rPr>
-          <w:lang w:val="de-DE" w:eastAsia="de-DE"/>
-        </w:rPr>
-        <w:t>Testen</w:t>
-      </w:r>
-    </w:p>
-    <w:p>
-      <w:pPr>
-        <w:pStyle w:val="Listenabsatz"/>
-        <w:ind w:left="1440"/>
-        <w:rPr>
-          <w:lang w:val="de-DE" w:eastAsia="de-DE"/>
-        </w:rPr>
-      </w:pPr>
-      <w:r>
-        <w:rPr>
-          <w:lang w:val="de-DE" w:eastAsia="de-DE"/>
-        </w:rPr>
-        <w:t>Status: offen</w:t>
-      </w:r>
-    </w:p>
-    <w:p>
-      <w:pPr>
-        <w:pStyle w:val="Listenabsatz"/>
-        <w:ind w:left="1440"/>
-        <w:rPr>
-          <w:lang w:val="de-DE" w:eastAsia="de-DE"/>
-        </w:rPr>
-      </w:pPr>
-      <w:r>
-        <w:rPr>
-          <w:lang w:val="de-DE" w:eastAsia="de-DE"/>
-        </w:rPr>
-        <w:t>Beschreibung:</w:t>
-      </w:r>
-    </w:p>
-    <w:p>
-      <w:pPr>
-        <w:pStyle w:val="Listenabsatz"/>
-        <w:ind w:left="1440"/>
-        <w:rPr>
-          <w:lang w:val="de-DE" w:eastAsia="de-DE"/>
-        </w:rPr>
-      </w:pPr>
-    </w:p>
-    <w:p>
-      <w:pPr>
-        <w:pStyle w:val="Listenabsatz"/>
-        <w:numPr>
-          <w:ilvl w:val="1"/>
-          <w:numId w:val="37"/>
-        </w:numPr>
-        <w:rPr>
-          <w:lang w:val="de-DE" w:eastAsia="de-DE"/>
-        </w:rPr>
-      </w:pPr>
-      <w:r>
-        <w:rPr>
-          <w:lang w:val="de-DE" w:eastAsia="de-DE"/>
-        </w:rPr>
-        <w:t>Dokumentation von Softwarearchitektur</w:t>
-      </w:r>
-    </w:p>
-    <w:p>
-      <w:pPr>
-        <w:pStyle w:val="Listenabsatz"/>
-        <w:ind w:left="1440"/>
-        <w:rPr>
-          <w:lang w:val="de-DE" w:eastAsia="de-DE"/>
-        </w:rPr>
-      </w:pPr>
-      <w:r>
-        <w:rPr>
-          <w:lang w:val="de-DE" w:eastAsia="de-DE"/>
-        </w:rPr>
-        <w:t>Status: offen</w:t>
-      </w:r>
-    </w:p>
-    <w:p>
-      <w:pPr>
-        <w:pStyle w:val="Listenabsatz"/>
-        <w:ind w:left="1440"/>
-        <w:rPr>
-          <w:lang w:val="de-DE" w:eastAsia="de-DE"/>
-        </w:rPr>
-      </w:pPr>
-      <w:r>
-        <w:rPr>
-          <w:lang w:val="de-DE" w:eastAsia="de-DE"/>
-        </w:rPr>
-        <w:t>Beschreibung:</w:t>
-      </w:r>
-    </w:p>
-    <w:p>
-      <w:pPr>
-        <w:spacing w:before="100" w:beforeAutospacing="1" w:after="100" w:afterAutospacing="1" w:line="240" w:lineRule="auto"/>
-        <w:jc w:val="left"/>
-        <w:rPr>
-          <w:rFonts w:ascii="Times New Roman" w:eastAsia="Times New Roman" w:hAnsi="Times New Roman" w:cs="Times New Roman"/>
-          <w:kern w:val="0"/>
-          <w:sz w:val="24"/>
-          <w:szCs w:val="24"/>
-          <w:lang w:val="de-DE" w:eastAsia="ja-JP"/>
+          <w:lang w:val="de-DE"/>
         </w:rPr>
       </w:pPr>
     </w:p>
@@ -3369,45 +3216,6 @@
     </w:sectPr>
   </w:body>
 </w:document>
-</file>
-
-<file path=word/comments.xml><?xml version="1.0" encoding="utf-8"?>
-<w:comments xmlns:wpc="http://schemas.microsoft.com/office/word/2010/wordprocessingCanvas" xmlns:cx="http://schemas.microsoft.com/office/drawing/2014/chartex" xmlns:cx1="http://schemas.microsoft.com/office/drawing/2015/9/8/chartex" xmlns:cx2="http://schemas.microsoft.com/office/drawing/2015/10/21/chartex" xmlns:cx3="http://schemas.microsoft.com/office/drawing/2016/5/9/chartex" xmlns:cx4="http://schemas.microsoft.com/office/drawing/2016/5/10/chartex" xmlns:cx5="http://schemas.microsoft.com/office/drawing/2016/5/11/chartex" xmlns:cx6="http://schemas.microsoft.com/office/drawing/2016/5/12/chartex" xmlns:cx7="http://schemas.microsoft.com/office/drawing/2016/5/13/chartex" xmlns:cx8="http://schemas.microsoft.com/office/drawing/2016/5/14/chartex" xmlns:mc="http://schemas.openxmlformats.org/markup-compatibility/2006" xmlns:aink="http://schemas.microsoft.com/office/drawing/2016/ink" xmlns:am3d="http://schemas.microsoft.com/office/drawing/2017/model3d" xmlns:o="urn:schemas-microsoft-com:office:office" xmlns:oel="http://schemas.microsoft.com/office/2019/extlst" xmlns:r="http://schemas.openxmlformats.org/officeDocument/2006/relationships" xmlns:m="http://schemas.openxmlformats.org/officeDocument/2006/math" xmlns:v="urn:schemas-microsoft-com:vml" xmlns:wp14="http://schemas.microsoft.com/office/word/2010/wordprocessingDrawing" xmlns:wp="http://schemas.openxmlformats.org/drawingml/2006/wordprocessingDrawing" xmlns:w10="urn:schemas-microsoft-com:office:word" xmlns:w="http://schemas.openxmlformats.org/wordprocessingml/2006/main" xmlns:w14="http://schemas.microsoft.com/office/word/2010/wordml" xmlns:w15="http://schemas.microsoft.com/office/word/2012/wordml" xmlns:w16cex="http://schemas.microsoft.com/office/word/2018/wordml/cex" xmlns:w16cid="http://schemas.microsoft.com/office/word/2016/wordml/cid" xmlns:w16="http://schemas.microsoft.com/office/word/2018/wordml" xmlns:w16sdtdh="http://schemas.microsoft.com/office/word/2020/wordml/sdtdatahash" xmlns:w16se="http://schemas.microsoft.com/office/word/2015/wordml/symex" xmlns:wpg="http://schemas.microsoft.com/office/word/2010/wordprocessingGroup" xmlns:wpi="http://schemas.microsoft.com/office/word/2010/wordprocessingInk" xmlns:wne="http://schemas.microsoft.com/office/word/2006/wordml" xmlns:wps="http://schemas.microsoft.com/office/word/2010/wordprocessingShape" mc:Ignorable="w14 w15 w16se w16cid w16 w16cex w16sdtdh wp14">
-  <w:comment w:id="12" w:author="Ebbing, Matthias" w:date="2023-12-05T20:45:00Z" w:initials="ME">
-    <w:p>
-      <w:pPr>
-        <w:pStyle w:val="Kommentartext"/>
-      </w:pPr>
-      <w:r>
-        <w:rPr>
-          <w:rStyle w:val="Kommentarzeichen"/>
-        </w:rPr>
-        <w:annotationRef/>
-      </w:r>
-      <w:r>
-        <w:t>Link auf Github Repository</w:t>
-      </w:r>
-    </w:p>
-  </w:comment>
-</w:comments>
-</file>
-
-<file path=word/commentsExtended.xml><?xml version="1.0" encoding="utf-8"?>
-<w15:commentsEx xmlns:wpc="http://schemas.microsoft.com/office/word/2010/wordprocessingCanvas" xmlns:cx="http://schemas.microsoft.com/office/drawing/2014/chartex" xmlns:cx1="http://schemas.microsoft.com/office/drawing/2015/9/8/chartex" xmlns:cx2="http://schemas.microsoft.com/office/drawing/2015/10/21/chartex" xmlns:cx3="http://schemas.microsoft.com/office/drawing/2016/5/9/chartex" xmlns:cx4="http://schemas.microsoft.com/office/drawing/2016/5/10/chartex" xmlns:cx5="http://schemas.microsoft.com/office/drawing/2016/5/11/chartex" xmlns:cx6="http://schemas.microsoft.com/office/drawing/2016/5/12/chartex" xmlns:cx7="http://schemas.microsoft.com/office/drawing/2016/5/13/chartex" xmlns:cx8="http://schemas.microsoft.com/office/drawing/2016/5/14/chartex" xmlns:mc="http://schemas.openxmlformats.org/markup-compatibility/2006" xmlns:aink="http://schemas.microsoft.com/office/drawing/2016/ink" xmlns:am3d="http://schemas.microsoft.com/office/drawing/2017/model3d" xmlns:o="urn:schemas-microsoft-com:office:office" xmlns:oel="http://schemas.microsoft.com/office/2019/extlst" xmlns:r="http://schemas.openxmlformats.org/officeDocument/2006/relationships" xmlns:m="http://schemas.openxmlformats.org/officeDocument/2006/math" xmlns:v="urn:schemas-microsoft-com:vml" xmlns:wp14="http://schemas.microsoft.com/office/word/2010/wordprocessingDrawing" xmlns:wp="http://schemas.openxmlformats.org/drawingml/2006/wordprocessingDrawing" xmlns:w10="urn:schemas-microsoft-com:office:word" xmlns:w="http://schemas.openxmlformats.org/wordprocessingml/2006/main" xmlns:w14="http://schemas.microsoft.com/office/word/2010/wordml" xmlns:w15="http://schemas.microsoft.com/office/word/2012/wordml" xmlns:w16cex="http://schemas.microsoft.com/office/word/2018/wordml/cex" xmlns:w16cid="http://schemas.microsoft.com/office/word/2016/wordml/cid" xmlns:w16="http://schemas.microsoft.com/office/word/2018/wordml" xmlns:w16sdtdh="http://schemas.microsoft.com/office/word/2020/wordml/sdtdatahash" xmlns:w16se="http://schemas.microsoft.com/office/word/2015/wordml/symex" xmlns:wpg="http://schemas.microsoft.com/office/word/2010/wordprocessingGroup" xmlns:wpi="http://schemas.microsoft.com/office/word/2010/wordprocessingInk" xmlns:wne="http://schemas.microsoft.com/office/word/2006/wordml" xmlns:wps="http://schemas.microsoft.com/office/word/2010/wordprocessingShape" mc:Ignorable="w14 w15 w16se w16cid w16 w16cex w16sdtdh wp14">
-  <w15:commentEx w15:paraId="1F9E6A35" w15:done="0"/>
-</w15:commentsEx>
-</file>
-
-<file path=word/commentsExtensible.xml><?xml version="1.0" encoding="utf-8"?>
-<w16cex:commentsExtensible xmlns:wpc="http://schemas.microsoft.com/office/word/2010/wordprocessingCanvas" xmlns:cx="http://schemas.microsoft.com/office/drawing/2014/chartex" xmlns:cx1="http://schemas.microsoft.com/office/drawing/2015/9/8/chartex" xmlns:cx2="http://schemas.microsoft.com/office/drawing/2015/10/21/chartex" xmlns:cx3="http://schemas.microsoft.com/office/drawing/2016/5/9/chartex" xmlns:cx4="http://schemas.microsoft.com/office/drawing/2016/5/10/chartex" xmlns:cx5="http://schemas.microsoft.com/office/drawing/2016/5/11/chartex" xmlns:cx6="http://schemas.microsoft.com/office/drawing/2016/5/12/chartex" xmlns:cx7="http://schemas.microsoft.com/office/drawing/2016/5/13/chartex" xmlns:cx8="http://schemas.microsoft.com/office/drawing/2016/5/14/chartex" xmlns:cr="http://schemas.microsoft.com/office/comments/2020/reactions" xmlns:mc="http://schemas.openxmlformats.org/markup-compatibility/2006" xmlns:aink="http://schemas.microsoft.com/office/drawing/2016/ink" xmlns:am3d="http://schemas.microsoft.com/office/drawing/2017/model3d" xmlns:o="urn:schemas-microsoft-com:office:office" xmlns:oel="http://schemas.microsoft.com/office/2019/extlst" xmlns:r="http://schemas.openxmlformats.org/officeDocument/2006/relationships" xmlns:m="http://schemas.openxmlformats.org/officeDocument/2006/math" xmlns:v="urn:schemas-microsoft-com:vml" xmlns:wp14="http://schemas.microsoft.com/office/word/2010/wordprocessingDrawing" xmlns:wp="http://schemas.openxmlformats.org/drawingml/2006/wordprocessingDrawing" xmlns:w10="urn:schemas-microsoft-com:office:word" xmlns:w="http://schemas.openxmlformats.org/wordprocessingml/2006/main" xmlns:w14="http://schemas.microsoft.com/office/word/2010/wordml" xmlns:w15="http://schemas.microsoft.com/office/word/2012/wordml" xmlns:w16cex="http://schemas.microsoft.com/office/word/2018/wordml/cex" xmlns:w16cid="http://schemas.microsoft.com/office/word/2016/wordml/cid" xmlns:w16="http://schemas.microsoft.com/office/word/2018/wordml" xmlns:w16sdtdh="http://schemas.microsoft.com/office/word/2020/wordml/sdtdatahash" xmlns:w16se="http://schemas.microsoft.com/office/word/2015/wordml/symex" xmlns:wpg="http://schemas.microsoft.com/office/word/2010/wordprocessingGroup" xmlns:wpi="http://schemas.microsoft.com/office/word/2010/wordprocessingInk" xmlns:wne="http://schemas.microsoft.com/office/word/2006/wordml" xmlns:wps="http://schemas.microsoft.com/office/word/2010/wordprocessingShape" mc:Ignorable="w14 w15 w16se w16cid w16 w16cex w16sdtdh cr wp14">
-  <w16cex:commentExtensible w16cex:durableId="1103E54E" w16cex:dateUtc="2023-12-05T19:45:00Z"/>
-</w16cex:commentsExtensible>
-</file>
-
-<file path=word/commentsIds.xml><?xml version="1.0" encoding="utf-8"?>
-<w16cid:commentsIds xmlns:wpc="http://schemas.microsoft.com/office/word/2010/wordprocessingCanvas" xmlns:cx="http://schemas.microsoft.com/office/drawing/2014/chartex" xmlns:cx1="http://schemas.microsoft.com/office/drawing/2015/9/8/chartex" xmlns:cx2="http://schemas.microsoft.com/office/drawing/2015/10/21/chartex" xmlns:cx3="http://schemas.microsoft.com/office/drawing/2016/5/9/chartex" xmlns:cx4="http://schemas.microsoft.com/office/drawing/2016/5/10/chartex" xmlns:cx5="http://schemas.microsoft.com/office/drawing/2016/5/11/chartex" xmlns:cx6="http://schemas.microsoft.com/office/drawing/2016/5/12/chartex" xmlns:cx7="http://schemas.microsoft.com/office/drawing/2016/5/13/chartex" xmlns:cx8="http://schemas.microsoft.com/office/drawing/2016/5/14/chartex" xmlns:mc="http://schemas.openxmlformats.org/markup-compatibility/2006" xmlns:aink="http://schemas.microsoft.com/office/drawing/2016/ink" xmlns:am3d="http://schemas.microsoft.com/office/drawing/2017/model3d" xmlns:o="urn:schemas-microsoft-com:office:office" xmlns:oel="http://schemas.microsoft.com/office/2019/extlst" xmlns:r="http://schemas.openxmlformats.org/officeDocument/2006/relationships" xmlns:m="http://schemas.openxmlformats.org/officeDocument/2006/math" xmlns:v="urn:schemas-microsoft-com:vml" xmlns:wp14="http://schemas.microsoft.com/office/word/2010/wordprocessingDrawing" xmlns:wp="http://schemas.openxmlformats.org/drawingml/2006/wordprocessingDrawing" xmlns:w10="urn:schemas-microsoft-com:office:word" xmlns:w="http://schemas.openxmlformats.org/wordprocessingml/2006/main" xmlns:w14="http://schemas.microsoft.com/office/word/2010/wordml" xmlns:w15="http://schemas.microsoft.com/office/word/2012/wordml" xmlns:w16cex="http://schemas.microsoft.com/office/word/2018/wordml/cex" xmlns:w16cid="http://schemas.microsoft.com/office/word/2016/wordml/cid" xmlns:w16="http://schemas.microsoft.com/office/word/2018/wordml" xmlns:w16sdtdh="http://schemas.microsoft.com/office/word/2020/wordml/sdtdatahash" xmlns:w16se="http://schemas.microsoft.com/office/word/2015/wordml/symex" xmlns:wpg="http://schemas.microsoft.com/office/word/2010/wordprocessingGroup" xmlns:wpi="http://schemas.microsoft.com/office/word/2010/wordprocessingInk" xmlns:wne="http://schemas.microsoft.com/office/word/2006/wordml" xmlns:wps="http://schemas.microsoft.com/office/word/2010/wordprocessingShape" mc:Ignorable="w14 w15 w16se w16cid w16 w16cex w16sdtdh wp14">
-  <w16cid:commentId w16cid:paraId="1F9E6A35" w16cid:durableId="1103E54E"/>
-</w16cid:commentsIds>
 </file>
 
 <file path=word/endnotes.xml><?xml version="1.0" encoding="utf-8"?>
@@ -4264,7 +4072,7 @@
                                   </pic:cNvPicPr>
                                 </pic:nvPicPr>
                                 <pic:blipFill>
-                                  <a:blip r:embed="rId2" cstate="print">
+                                  <a:blip r:embed="rId1" cstate="print">
                                     <a:extLst>
                                       <a:ext uri="{28A0092B-C50C-407E-A947-70E740481C1C}">
                                         <a14:useLocalDpi xmlns:a14="http://schemas.microsoft.com/office/drawing/2010/main" val="0"/>
@@ -4631,7 +4439,7 @@
         <v:path o:extrusionok="f" gradientshapeok="t" o:connecttype="rect"/>
         <o:lock v:ext="edit" aspectratio="t"/>
       </v:shapetype>
-      <v:shape id="_x0000_i1038" type="#_x0000_t75" style="width:21.75pt;height:21.75pt" o:bullet="t">
+      <v:shape id="_x0000_i1026" type="#_x0000_t75" style="width:21.7pt;height:21.7pt" o:bullet="t">
         <v:imagedata r:id="rId1" o:title="2Lisbe"/>
       </v:shape>
     </w:pict>
@@ -9476,14 +9284,6 @@
   </w:num>
   <w:numIdMacAtCleanup w:val="9"/>
 </w:numbering>
-</file>
-
-<file path=word/people.xml><?xml version="1.0" encoding="utf-8"?>
-<w15:people xmlns:wpc="http://schemas.microsoft.com/office/word/2010/wordprocessingCanvas" xmlns:cx="http://schemas.microsoft.com/office/drawing/2014/chartex" xmlns:cx1="http://schemas.microsoft.com/office/drawing/2015/9/8/chartex" xmlns:cx2="http://schemas.microsoft.com/office/drawing/2015/10/21/chartex" xmlns:cx3="http://schemas.microsoft.com/office/drawing/2016/5/9/chartex" xmlns:cx4="http://schemas.microsoft.com/office/drawing/2016/5/10/chartex" xmlns:cx5="http://schemas.microsoft.com/office/drawing/2016/5/11/chartex" xmlns:cx6="http://schemas.microsoft.com/office/drawing/2016/5/12/chartex" xmlns:cx7="http://schemas.microsoft.com/office/drawing/2016/5/13/chartex" xmlns:cx8="http://schemas.microsoft.com/office/drawing/2016/5/14/chartex" xmlns:mc="http://schemas.openxmlformats.org/markup-compatibility/2006" xmlns:aink="http://schemas.microsoft.com/office/drawing/2016/ink" xmlns:am3d="http://schemas.microsoft.com/office/drawing/2017/model3d" xmlns:o="urn:schemas-microsoft-com:office:office" xmlns:oel="http://schemas.microsoft.com/office/2019/extlst" xmlns:r="http://schemas.openxmlformats.org/officeDocument/2006/relationships" xmlns:m="http://schemas.openxmlformats.org/officeDocument/2006/math" xmlns:v="urn:schemas-microsoft-com:vml" xmlns:wp14="http://schemas.microsoft.com/office/word/2010/wordprocessingDrawing" xmlns:wp="http://schemas.openxmlformats.org/drawingml/2006/wordprocessingDrawing" xmlns:w10="urn:schemas-microsoft-com:office:word" xmlns:w="http://schemas.openxmlformats.org/wordprocessingml/2006/main" xmlns:w14="http://schemas.microsoft.com/office/word/2010/wordml" xmlns:w15="http://schemas.microsoft.com/office/word/2012/wordml" xmlns:w16cex="http://schemas.microsoft.com/office/word/2018/wordml/cex" xmlns:w16cid="http://schemas.microsoft.com/office/word/2016/wordml/cid" xmlns:w16="http://schemas.microsoft.com/office/word/2018/wordml" xmlns:w16sdtdh="http://schemas.microsoft.com/office/word/2020/wordml/sdtdatahash" xmlns:w16se="http://schemas.microsoft.com/office/word/2015/wordml/symex" xmlns:wpg="http://schemas.microsoft.com/office/word/2010/wordprocessingGroup" xmlns:wpi="http://schemas.microsoft.com/office/word/2010/wordprocessingInk" xmlns:wne="http://schemas.microsoft.com/office/word/2006/wordml" xmlns:wps="http://schemas.microsoft.com/office/word/2010/wordprocessingShape" mc:Ignorable="w14 w15 w16se w16cid w16 w16cex w16sdtdh wp14">
-  <w15:person w15:author="Ebbing, Matthias">
-    <w15:presenceInfo w15:providerId="AD" w15:userId="S::Matthias.Ebbing@adesso-health.de::3c57412e-24ab-437b-bed1-235373395b60"/>
-  </w15:person>
-</w15:people>
 </file>
 
 <file path=word/styles.xml><?xml version="1.0" encoding="utf-8"?>
@@ -9894,6 +9694,7 @@
     <w:name w:val="heading 1"/>
     <w:basedOn w:val="Standard"/>
     <w:next w:val="Standard"/>
+    <w:link w:val="berschrift1Zchn"/>
     <w:qFormat/>
     <w:rsid w:val="004A0C13"/>
     <w:pPr>
@@ -10036,7 +9837,6 @@
   <w:style w:type="character" w:default="1" w:styleId="Absatz-Standardschriftart">
     <w:name w:val="Default Paragraph Font"/>
     <w:uiPriority w:val="1"/>
-    <w:semiHidden/>
     <w:unhideWhenUsed/>
   </w:style>
   <w:style w:type="table" w:default="1" w:styleId="NormaleTabelle">
@@ -10902,6 +10702,18 @@
       <w:lang w:val="en-GB" w:eastAsia="zh-CN"/>
     </w:rPr>
   </w:style>
+  <w:style w:type="character" w:customStyle="1" w:styleId="berschrift1Zchn">
+    <w:name w:val="Überschrift 1 Zchn"/>
+    <w:basedOn w:val="Absatz-Standardschriftart"/>
+    <w:link w:val="berschrift1"/>
+    <w:rsid w:val="001155A1"/>
+    <w:rPr>
+      <w:rFonts w:ascii="Arial" w:hAnsi="Arial"/>
+      <w:b/>
+      <w:color w:val="0070C0"/>
+      <w:sz w:val="22"/>
+    </w:rPr>
+  </w:style>
 </w:styles>
 </file>
 

</xml_diff>